<commit_message>
rapport relations mcd ok
</commit_message>
<xml_diff>
--- a/Rapport_Analyse_MCD.docx
+++ b/Rapport_Analyse_MCD.docx
@@ -50,19 +50,13 @@
     </w:p>
     <w:p>
       <w:r>
-        <w:t>4</w:t>
-      </w:r>
-      <w:r>
-        <w:t xml:space="preserve">. </w:t>
+        <w:t xml:space="preserve">4. </w:t>
       </w:r>
       <w:r>
         <w:t>Modèle Conceptuel des Données Cas Vidéo</w:t>
       </w:r>
       <w:r>
-        <w:t xml:space="preserve"> ................................... </w:t>
-      </w:r>
-      <w:r>
-        <w:t>5</w:t>
+        <w:t xml:space="preserve"> ................................... 5</w:t>
       </w:r>
     </w:p>
     <w:p>
@@ -73,19 +67,13 @@
         <w:t xml:space="preserve">. </w:t>
       </w:r>
       <w:r>
-        <w:t xml:space="preserve">Modèle </w:t>
-      </w:r>
-      <w:r>
-        <w:t>Physique</w:t>
-      </w:r>
-      <w:r>
-        <w:t xml:space="preserve"> des Données Cas Vidéo</w:t>
+        <w:t>Modèle Physique des Données Cas Vidéo</w:t>
       </w:r>
       <w:r>
         <w:t xml:space="preserve">................................... </w:t>
       </w:r>
       <w:r>
-        <w:t>6</w:t>
+        <w:t>7</w:t>
       </w:r>
     </w:p>
     <w:p>
@@ -99,10 +87,16 @@
         <w:t>Dictionnaire des données</w:t>
       </w:r>
       <w:r>
-        <w:t xml:space="preserve"> ................................... </w:t>
-      </w:r>
-      <w:r>
-        <w:t>7</w:t>
+        <w:t xml:space="preserve"> </w:t>
+      </w:r>
+      <w:r>
+        <w:t>Cas Vidéo</w:t>
+      </w:r>
+      <w:r>
+        <w:t xml:space="preserve">................................... </w:t>
+      </w:r>
+      <w:r>
+        <w:t>9</w:t>
       </w:r>
     </w:p>
     <w:p>
@@ -113,10 +107,7 @@
         <w:t xml:space="preserve">. </w:t>
       </w:r>
       <w:r>
-        <w:t xml:space="preserve">Modèle Conceptuel des Données Cas </w:t>
-      </w:r>
-      <w:r>
-        <w:t>Horse</w:t>
+        <w:t>Modèle Conceptuel des Données Cas Horse</w:t>
       </w:r>
       <w:r>
         <w:t xml:space="preserve"> ................................... </w:t>
@@ -133,16 +124,7 @@
         <w:t xml:space="preserve">. </w:t>
       </w:r>
       <w:r>
-        <w:t xml:space="preserve">Modèle </w:t>
-      </w:r>
-      <w:r>
-        <w:t>Physique</w:t>
-      </w:r>
-      <w:r>
-        <w:t xml:space="preserve"> des Données Cas </w:t>
-      </w:r>
-      <w:r>
-        <w:t>Horse</w:t>
+        <w:t>Modèle Physique des Données Cas Horse</w:t>
       </w:r>
       <w:r>
         <w:t xml:space="preserve"> ................................... </w:t>
@@ -160,6 +142,9 @@
       </w:r>
       <w:r>
         <w:t>Dictionnaire des données</w:t>
+      </w:r>
+      <w:r>
+        <w:t xml:space="preserve"> Cas Horse</w:t>
       </w:r>
       <w:r>
         <w:t xml:space="preserve"> ................................... </w:t>
@@ -171,13 +156,7 @@
     <w:p/>
     <w:p>
       <w:r>
-        <w:t>10</w:t>
-      </w:r>
-      <w:r>
-        <w:t xml:space="preserve">. Conclusion ............................................. </w:t>
-      </w:r>
-      <w:r>
-        <w:t>11</w:t>
+        <w:t>10. Conclusion ............................................. 11</w:t>
       </w:r>
     </w:p>
     <w:p>
@@ -191,129 +170,49 @@
       </w:pPr>
       <w:r>
         <w:lastRenderedPageBreak/>
-        <w:t>1. Introduction</w:t>
+        <w:t xml:space="preserve">1. </w:t>
       </w:r>
     </w:p>
     <w:p>
       <w:r>
-        <w:t>Ce rapport présente une analyse du Modèle Conceptuel de Données (MCD) fourni, ainsi que les principaux problèmes relevés lors de la vérification du modèle. Ces problèmes concernent principalement les liens de relations, les héritages multiples, et la redéfinition des identifiants primaires</w:t>
-      </w:r>
-      <w:r>
-        <w:t xml:space="preserve"> du</w:t>
-      </w:r>
-      <w:r>
-        <w:t>.</w:t>
+        <w:br w:type="page"/>
       </w:r>
     </w:p>
     <w:p>
-      <w:r>
-        <w:br w:type="page"/>
+      <w:pPr>
+        <w:pStyle w:val="Titre1"/>
+      </w:pPr>
+      <w:r>
+        <w:lastRenderedPageBreak/>
+        <w:t xml:space="preserve">2. </w:t>
       </w:r>
     </w:p>
     <w:p>
-      <w:pPr>
-        <w:pStyle w:val="Titre1"/>
-      </w:pPr>
-      <w:r>
-        <w:lastRenderedPageBreak/>
-        <w:t>2. Problèmes Identifiés</w:t>
-      </w:r>
-      <w:r>
-        <w:t xml:space="preserve"> du Cas Horse</w:t>
-      </w:r>
-    </w:p>
-    <w:p/>
-    <w:p>
-      <w:pPr>
-        <w:pStyle w:val="Titre2"/>
-      </w:pPr>
-      <w:r>
-        <w:t>2.1 Existence d'un lien de relation ou d'association</w:t>
+      <w:r>
+        <w:br w:type="page"/>
       </w:r>
     </w:p>
     <w:p>
-      <w:r>
-        <w:t>L'entité 'Personne' est présente dans le modèle mais ne semble pas avoir de lien de relation ou d'association direct avec d'autres entités. Cette absence de lien peut poser problème si cette entité est censée interagir avec d'autres parties du système.</w:t>
+      <w:pPr>
+        <w:pStyle w:val="Titre1"/>
+      </w:pPr>
+      <w:r>
+        <w:lastRenderedPageBreak/>
+        <w:t xml:space="preserve">3. </w:t>
       </w:r>
     </w:p>
     <w:p>
-      <w:pPr>
-        <w:pStyle w:val="Titre2"/>
-      </w:pPr>
-      <w:r>
-        <w:t>2.2 Parent de plusieurs héritages</w:t>
+      <w:r>
+        <w:br w:type="page"/>
       </w:r>
     </w:p>
     <w:p>
-      <w:r>
-        <w:t>L'entité 'Personne' est définie comme parent de plusieurs autres entités ('Entraineur', 'Propriétaire', 'Vétérinaire'). Bien que l'héritage multiple soit une pratique courante, cela peut compliquer la gestion de la hiérarchie et des relations entre les entités.</w:t>
-      </w:r>
-    </w:p>
-    <w:p>
-      <w:pPr>
-        <w:pStyle w:val="Titre2"/>
-      </w:pPr>
-      <w:r>
-        <w:t>2.3 Identifiant primaire redéfini</w:t>
-      </w:r>
-    </w:p>
-    <w:p>
-      <w:r>
-        <w:t>Les entités 'Entraineur', 'Propriétaire', et 'Vétérinaire' redéfinissent chacune un identifiant primaire, ce qui peut entraîner des conflits ou des incohérences. Ces identifiants devraient idéalement dériver de l'entité 'Personne' afin d'assurer une gestion cohérente des identifiants.</w:t>
-      </w:r>
-    </w:p>
-    <w:p>
-      <w:r>
-        <w:br w:type="page"/>
-      </w:r>
-    </w:p>
-    <w:p>
       <w:pPr>
         <w:pStyle w:val="Titre1"/>
       </w:pPr>
       <w:r>
         <w:lastRenderedPageBreak/>
-        <w:t>3. Solutions Proposées</w:t>
-      </w:r>
-    </w:p>
-    <w:p/>
-    <w:p>
-      <w:r>
-        <w:t xml:space="preserve">Après avoir identifié les problèmes dans le MCD, les solutions suivantes sont </w:t>
-      </w:r>
-      <w:proofErr w:type="gramStart"/>
-      <w:r>
-        <w:t>proposées :</w:t>
-      </w:r>
-      <w:proofErr w:type="gramEnd"/>
-      <w:r>
-        <w:br/>
-        <w:t>- Pour l'entité 'Personne', si elle est censée être une classe abstraite, il est acceptable qu'elle n'ait pas de relations directes. Sinon, ajouter les associations nécessaires.</w:t>
-      </w:r>
-      <w:r>
-        <w:br/>
-        <w:t>- Pour les héritages multiples, il faut s'assurer que la structure des relations est bien définie et qu'il n'y a pas de conflits dans les données.</w:t>
-      </w:r>
-      <w:r>
-        <w:br/>
-        <w:t>- Concernant les identifiants primaires redéfinis, il est recommandé d'utiliser l'identifiant de 'Personne' comme clé primaire pour les entités 'Entraineur', 'Propriétaire', et 'Vétérinaire'.</w:t>
-      </w:r>
-    </w:p>
-    <w:p>
-      <w:r>
-        <w:br w:type="page"/>
-      </w:r>
-    </w:p>
-    <w:p>
-      <w:pPr>
-        <w:pStyle w:val="Titre1"/>
-      </w:pPr>
-      <w:r>
-        <w:lastRenderedPageBreak/>
-        <w:t xml:space="preserve">4. </w:t>
-      </w:r>
-      <w:r>
-        <w:t>Modèle Conceptuel des Données Cas Vidéo</w:t>
+        <w:t>4. Modèle Conceptuel des Données Cas Vidéo</w:t>
       </w:r>
     </w:p>
     <w:p/>
@@ -373,21 +272,738 @@
           </wp:inline>
         </w:drawing>
       </w:r>
+      <w:r>
+        <w:t>&lt;</w:t>
+      </w:r>
     </w:p>
     <w:p/>
     <w:p>
-      <w:r>
-        <w:t>Relations et cardinalités:</w:t>
-      </w:r>
+      <w:pPr>
+        <w:spacing w:after="0" w:line="240" w:lineRule="auto"/>
+        <w:rPr>
+          <w:rFonts w:asciiTheme="majorHAnsi" w:hAnsiTheme="majorHAnsi" w:cstheme="majorHAnsi"/>
+          <w:b/>
+          <w:bCs/>
+          <w:sz w:val="16"/>
+          <w:szCs w:val="16"/>
+          <w:lang w:val="fr-FR"/>
+        </w:rPr>
+      </w:pPr>
+      <w:r>
+        <w:rPr>
+          <w:rFonts w:asciiTheme="majorHAnsi" w:hAnsiTheme="majorHAnsi" w:cstheme="majorHAnsi"/>
+          <w:b/>
+          <w:bCs/>
+          <w:sz w:val="16"/>
+          <w:szCs w:val="16"/>
+          <w:lang w:val="fr-FR"/>
+        </w:rPr>
+        <w:t>Film - TypeFilm (1)</w:t>
+      </w:r>
+    </w:p>
+    <w:p>
+      <w:pPr>
+        <w:spacing w:after="0" w:line="240" w:lineRule="auto"/>
+        <w:rPr>
+          <w:rFonts w:asciiTheme="majorHAnsi" w:hAnsiTheme="majorHAnsi" w:cstheme="majorHAnsi"/>
+          <w:b/>
+          <w:bCs/>
+          <w:sz w:val="16"/>
+          <w:szCs w:val="16"/>
+          <w:lang w:val="fr-FR"/>
+        </w:rPr>
+      </w:pPr>
+      <w:r>
+        <w:rPr>
+          <w:rFonts w:asciiTheme="majorHAnsi" w:hAnsiTheme="majorHAnsi" w:cstheme="majorHAnsi"/>
+          <w:b/>
+          <w:bCs/>
+          <w:sz w:val="16"/>
+          <w:szCs w:val="16"/>
+          <w:lang w:val="fr-FR"/>
+        </w:rPr>
+        <w:t>Entités :</w:t>
+      </w:r>
+      <w:r>
+        <w:rPr>
+          <w:rFonts w:asciiTheme="majorHAnsi" w:hAnsiTheme="majorHAnsi" w:cstheme="majorHAnsi"/>
+          <w:sz w:val="16"/>
+          <w:szCs w:val="16"/>
+          <w:lang w:val="fr-FR"/>
+        </w:rPr>
+        <w:t xml:space="preserve"> Film et TypeFilm</w:t>
+      </w:r>
+    </w:p>
+    <w:p>
+      <w:pPr>
+        <w:spacing w:after="0" w:line="240" w:lineRule="auto"/>
+        <w:rPr>
+          <w:rFonts w:asciiTheme="majorHAnsi" w:hAnsiTheme="majorHAnsi" w:cstheme="majorHAnsi"/>
+          <w:sz w:val="16"/>
+          <w:szCs w:val="16"/>
+          <w:lang w:val="fr-FR"/>
+        </w:rPr>
+      </w:pPr>
+      <w:r>
+        <w:rPr>
+          <w:rFonts w:asciiTheme="majorHAnsi" w:hAnsiTheme="majorHAnsi" w:cstheme="majorHAnsi"/>
+          <w:b/>
+          <w:bCs/>
+          <w:sz w:val="16"/>
+          <w:szCs w:val="16"/>
+          <w:lang w:val="fr-FR"/>
+        </w:rPr>
+        <w:t>Relation :</w:t>
+      </w:r>
+      <w:r>
+        <w:rPr>
+          <w:rFonts w:asciiTheme="majorHAnsi" w:hAnsiTheme="majorHAnsi" w:cstheme="majorHAnsi"/>
+          <w:sz w:val="16"/>
+          <w:szCs w:val="16"/>
+          <w:lang w:val="fr-FR"/>
+        </w:rPr>
+        <w:t xml:space="preserve"> Chaque film appartient à un seul type, mais un type de film peut s'appliquer à plusieurs films. Cela correspond à une relation 1.</w:t>
+      </w:r>
+    </w:p>
+    <w:p>
+      <w:pPr>
+        <w:spacing w:after="0" w:line="240" w:lineRule="auto"/>
+        <w:rPr>
+          <w:rFonts w:asciiTheme="majorHAnsi" w:hAnsiTheme="majorHAnsi" w:cstheme="majorHAnsi"/>
+          <w:sz w:val="16"/>
+          <w:szCs w:val="16"/>
+          <w:lang w:val="fr-FR"/>
+        </w:rPr>
+      </w:pPr>
+      <w:r>
+        <w:rPr>
+          <w:rFonts w:asciiTheme="majorHAnsi" w:hAnsiTheme="majorHAnsi" w:cstheme="majorHAnsi"/>
+          <w:b/>
+          <w:bCs/>
+          <w:sz w:val="16"/>
+          <w:szCs w:val="16"/>
+          <w:lang w:val="fr-FR"/>
+        </w:rPr>
+        <w:t>Cardinalités :</w:t>
+      </w:r>
+      <w:r>
+        <w:rPr>
+          <w:rFonts w:asciiTheme="majorHAnsi" w:hAnsiTheme="majorHAnsi" w:cstheme="majorHAnsi"/>
+          <w:sz w:val="16"/>
+          <w:szCs w:val="16"/>
+          <w:lang w:val="fr-FR"/>
+        </w:rPr>
+        <w:t xml:space="preserve"> Un TypeFilm peut avoir 0, 1 ou plusieurs films (1,N), mais un film est toujours lié à un seul type (1).</w:t>
+      </w:r>
+    </w:p>
+    <w:p>
+      <w:pPr>
+        <w:spacing w:after="0" w:line="240" w:lineRule="auto"/>
+        <w:rPr>
+          <w:rFonts w:asciiTheme="majorHAnsi" w:hAnsiTheme="majorHAnsi" w:cstheme="majorHAnsi"/>
+          <w:b/>
+          <w:bCs/>
+          <w:sz w:val="16"/>
+          <w:szCs w:val="16"/>
+          <w:lang w:val="fr-FR"/>
+        </w:rPr>
+      </w:pPr>
+      <w:r>
+        <w:rPr>
+          <w:rFonts w:asciiTheme="majorHAnsi" w:hAnsiTheme="majorHAnsi" w:cstheme="majorHAnsi"/>
+          <w:b/>
+          <w:bCs/>
+          <w:sz w:val="16"/>
+          <w:szCs w:val="16"/>
+          <w:lang w:val="fr-FR"/>
+        </w:rPr>
+        <w:t>Film - StarFilm (N)</w:t>
+      </w:r>
+    </w:p>
+    <w:p>
+      <w:pPr>
+        <w:spacing w:after="0" w:line="240" w:lineRule="auto"/>
+        <w:rPr>
+          <w:rFonts w:asciiTheme="majorHAnsi" w:hAnsiTheme="majorHAnsi" w:cstheme="majorHAnsi"/>
+          <w:sz w:val="16"/>
+          <w:szCs w:val="16"/>
+          <w:lang w:val="fr-FR"/>
+        </w:rPr>
+      </w:pPr>
+      <w:r>
+        <w:rPr>
+          <w:rFonts w:asciiTheme="majorHAnsi" w:hAnsiTheme="majorHAnsi" w:cstheme="majorHAnsi"/>
+          <w:b/>
+          <w:bCs/>
+          <w:sz w:val="16"/>
+          <w:szCs w:val="16"/>
+          <w:lang w:val="fr-FR"/>
+        </w:rPr>
+        <w:t>Entités :</w:t>
+      </w:r>
+      <w:r>
+        <w:rPr>
+          <w:rFonts w:asciiTheme="majorHAnsi" w:hAnsiTheme="majorHAnsi" w:cstheme="majorHAnsi"/>
+          <w:sz w:val="16"/>
+          <w:szCs w:val="16"/>
+          <w:lang w:val="fr-FR"/>
+        </w:rPr>
+        <w:t xml:space="preserve"> Film et Star</w:t>
+      </w:r>
+    </w:p>
+    <w:p>
+      <w:pPr>
+        <w:spacing w:after="0"/>
+        <w:rPr>
+          <w:rFonts w:asciiTheme="majorHAnsi" w:hAnsiTheme="majorHAnsi" w:cstheme="majorHAnsi"/>
+          <w:sz w:val="16"/>
+          <w:szCs w:val="16"/>
+          <w:lang w:val="fr-FR"/>
+        </w:rPr>
+      </w:pPr>
+      <w:r>
+        <w:rPr>
+          <w:rFonts w:asciiTheme="majorHAnsi" w:hAnsiTheme="majorHAnsi" w:cstheme="majorHAnsi"/>
+          <w:b/>
+          <w:bCs/>
+          <w:sz w:val="16"/>
+          <w:szCs w:val="16"/>
+          <w:lang w:val="fr-FR"/>
+        </w:rPr>
+        <w:t>Relation :</w:t>
+      </w:r>
+      <w:r>
+        <w:rPr>
+          <w:rFonts w:asciiTheme="majorHAnsi" w:hAnsiTheme="majorHAnsi" w:cstheme="majorHAnsi"/>
+          <w:sz w:val="16"/>
+          <w:szCs w:val="16"/>
+          <w:lang w:val="fr-FR"/>
+        </w:rPr>
+        <w:t xml:space="preserve"> Un film peut inclure plusieurs stars (acteurs), et une star peut apparaître dans plusieurs films. Cette relation est modélisée par une table intermédiaire StarFilm qui capture cette interaction de type N.</w:t>
+      </w:r>
+    </w:p>
+    <w:p>
+      <w:pPr>
+        <w:spacing w:after="0"/>
+        <w:rPr>
+          <w:rFonts w:asciiTheme="majorHAnsi" w:hAnsiTheme="majorHAnsi" w:cstheme="majorHAnsi"/>
+          <w:sz w:val="16"/>
+          <w:szCs w:val="16"/>
+          <w:lang w:val="fr-FR"/>
+        </w:rPr>
+      </w:pPr>
+      <w:r>
+        <w:rPr>
+          <w:rFonts w:asciiTheme="majorHAnsi" w:hAnsiTheme="majorHAnsi" w:cstheme="majorHAnsi"/>
+          <w:b/>
+          <w:bCs/>
+          <w:sz w:val="16"/>
+          <w:szCs w:val="16"/>
+          <w:lang w:val="fr-FR"/>
+        </w:rPr>
+        <w:t>Cardinalités :</w:t>
+      </w:r>
+      <w:r>
+        <w:rPr>
+          <w:rFonts w:asciiTheme="majorHAnsi" w:hAnsiTheme="majorHAnsi" w:cstheme="majorHAnsi"/>
+          <w:sz w:val="16"/>
+          <w:szCs w:val="16"/>
+          <w:lang w:val="fr-FR"/>
+        </w:rPr>
+        <w:t xml:space="preserve"> Un film peut avoir 0, 1 ou plusieurs stars (1,N), et une star peut être associée à 0, 1 ou plusieurs films.</w:t>
+      </w:r>
+    </w:p>
+    <w:p>
+      <w:pPr>
+        <w:spacing w:after="0"/>
+        <w:rPr>
+          <w:rFonts w:asciiTheme="majorHAnsi" w:hAnsiTheme="majorHAnsi" w:cstheme="majorHAnsi"/>
+          <w:b/>
+          <w:bCs/>
+          <w:sz w:val="16"/>
+          <w:szCs w:val="16"/>
+          <w:lang w:val="fr-FR"/>
+        </w:rPr>
+      </w:pPr>
+      <w:r>
+        <w:rPr>
+          <w:rFonts w:asciiTheme="majorHAnsi" w:hAnsiTheme="majorHAnsi" w:cstheme="majorHAnsi"/>
+          <w:b/>
+          <w:bCs/>
+          <w:sz w:val="16"/>
+          <w:szCs w:val="16"/>
+          <w:lang w:val="fr-FR"/>
+        </w:rPr>
+        <w:t>Film - Exemplaire (1)</w:t>
+      </w:r>
+    </w:p>
+    <w:p>
+      <w:pPr>
+        <w:spacing w:after="0"/>
+        <w:rPr>
+          <w:rFonts w:asciiTheme="majorHAnsi" w:hAnsiTheme="majorHAnsi" w:cstheme="majorHAnsi"/>
+          <w:sz w:val="16"/>
+          <w:szCs w:val="16"/>
+          <w:lang w:val="fr-FR"/>
+        </w:rPr>
+      </w:pPr>
+      <w:r>
+        <w:rPr>
+          <w:rFonts w:asciiTheme="majorHAnsi" w:hAnsiTheme="majorHAnsi" w:cstheme="majorHAnsi"/>
+          <w:b/>
+          <w:bCs/>
+          <w:sz w:val="16"/>
+          <w:szCs w:val="16"/>
+          <w:lang w:val="fr-FR"/>
+        </w:rPr>
+        <w:t>Entités :</w:t>
+      </w:r>
+      <w:r>
+        <w:rPr>
+          <w:rFonts w:asciiTheme="majorHAnsi" w:hAnsiTheme="majorHAnsi" w:cstheme="majorHAnsi"/>
+          <w:sz w:val="16"/>
+          <w:szCs w:val="16"/>
+          <w:lang w:val="fr-FR"/>
+        </w:rPr>
+        <w:t xml:space="preserve"> Film et Exemplaire</w:t>
+      </w:r>
+    </w:p>
+    <w:p>
+      <w:pPr>
+        <w:spacing w:after="0"/>
+        <w:rPr>
+          <w:rFonts w:asciiTheme="majorHAnsi" w:hAnsiTheme="majorHAnsi" w:cstheme="majorHAnsi"/>
+          <w:sz w:val="16"/>
+          <w:szCs w:val="16"/>
+          <w:lang w:val="fr-FR"/>
+        </w:rPr>
+      </w:pPr>
+      <w:r>
+        <w:rPr>
+          <w:rFonts w:asciiTheme="majorHAnsi" w:hAnsiTheme="majorHAnsi" w:cstheme="majorHAnsi"/>
+          <w:b/>
+          <w:bCs/>
+          <w:sz w:val="16"/>
+          <w:szCs w:val="16"/>
+          <w:lang w:val="fr-FR"/>
+        </w:rPr>
+        <w:t>Relation :</w:t>
+      </w:r>
+      <w:r>
+        <w:rPr>
+          <w:rFonts w:asciiTheme="majorHAnsi" w:hAnsiTheme="majorHAnsi" w:cstheme="majorHAnsi"/>
+          <w:sz w:val="16"/>
+          <w:szCs w:val="16"/>
+          <w:lang w:val="fr-FR"/>
+        </w:rPr>
+        <w:t xml:space="preserve"> Un film peut avoir plusieurs exemplaires physiques (ou numériques) disponibles pour la location, ce qui crée une relation 1.</w:t>
+      </w:r>
+    </w:p>
+    <w:p>
+      <w:pPr>
+        <w:rPr>
+          <w:rFonts w:asciiTheme="majorHAnsi" w:hAnsiTheme="majorHAnsi" w:cstheme="majorHAnsi"/>
+          <w:sz w:val="16"/>
+          <w:szCs w:val="16"/>
+          <w:lang w:val="fr-FR"/>
+        </w:rPr>
+      </w:pPr>
+      <w:r>
+        <w:rPr>
+          <w:rFonts w:asciiTheme="majorHAnsi" w:hAnsiTheme="majorHAnsi" w:cstheme="majorHAnsi"/>
+          <w:b/>
+          <w:bCs/>
+          <w:sz w:val="16"/>
+          <w:szCs w:val="16"/>
+          <w:lang w:val="fr-FR"/>
+        </w:rPr>
+        <w:t>Cardinalités :</w:t>
+      </w:r>
+      <w:r>
+        <w:rPr>
+          <w:rFonts w:asciiTheme="majorHAnsi" w:hAnsiTheme="majorHAnsi" w:cstheme="majorHAnsi"/>
+          <w:sz w:val="16"/>
+          <w:szCs w:val="16"/>
+          <w:lang w:val="fr-FR"/>
+        </w:rPr>
+        <w:t xml:space="preserve"> Un film a 1 ou plusieurs exemplaires (1,N), tandis qu'un exemplaire est toujours lié à un seul film (1).</w:t>
+      </w:r>
+    </w:p>
+    <w:p>
+      <w:pPr>
+        <w:rPr>
+          <w:rFonts w:asciiTheme="majorHAnsi" w:hAnsiTheme="majorHAnsi" w:cstheme="majorHAnsi"/>
+          <w:b/>
+          <w:bCs/>
+          <w:sz w:val="16"/>
+          <w:szCs w:val="16"/>
+          <w:lang w:val="fr-FR"/>
+        </w:rPr>
+      </w:pPr>
+      <w:r>
+        <w:rPr>
+          <w:rFonts w:asciiTheme="majorHAnsi" w:hAnsiTheme="majorHAnsi" w:cstheme="majorHAnsi"/>
+          <w:b/>
+          <w:bCs/>
+          <w:sz w:val="16"/>
+          <w:szCs w:val="16"/>
+          <w:lang w:val="fr-FR"/>
+        </w:rPr>
+        <w:lastRenderedPageBreak/>
+        <w:t>Location - Client (N:1)</w:t>
+      </w:r>
+    </w:p>
+    <w:p>
+      <w:pPr>
+        <w:spacing w:after="0"/>
+        <w:rPr>
+          <w:rFonts w:asciiTheme="majorHAnsi" w:hAnsiTheme="majorHAnsi" w:cstheme="majorHAnsi"/>
+          <w:sz w:val="16"/>
+          <w:szCs w:val="16"/>
+          <w:lang w:val="fr-FR"/>
+        </w:rPr>
+      </w:pPr>
+      <w:r>
+        <w:rPr>
+          <w:rFonts w:asciiTheme="majorHAnsi" w:hAnsiTheme="majorHAnsi" w:cstheme="majorHAnsi"/>
+          <w:b/>
+          <w:bCs/>
+          <w:sz w:val="16"/>
+          <w:szCs w:val="16"/>
+          <w:lang w:val="fr-FR"/>
+        </w:rPr>
+        <w:t>Entités :</w:t>
+      </w:r>
+      <w:r>
+        <w:rPr>
+          <w:rFonts w:asciiTheme="majorHAnsi" w:hAnsiTheme="majorHAnsi" w:cstheme="majorHAnsi"/>
+          <w:sz w:val="16"/>
+          <w:szCs w:val="16"/>
+          <w:lang w:val="fr-FR"/>
+        </w:rPr>
+        <w:t xml:space="preserve"> Location et Client</w:t>
+      </w:r>
+    </w:p>
+    <w:p>
+      <w:pPr>
+        <w:spacing w:after="0"/>
+        <w:rPr>
+          <w:rFonts w:asciiTheme="majorHAnsi" w:hAnsiTheme="majorHAnsi" w:cstheme="majorHAnsi"/>
+          <w:sz w:val="16"/>
+          <w:szCs w:val="16"/>
+          <w:lang w:val="fr-FR"/>
+        </w:rPr>
+      </w:pPr>
+      <w:r>
+        <w:rPr>
+          <w:rFonts w:asciiTheme="majorHAnsi" w:hAnsiTheme="majorHAnsi" w:cstheme="majorHAnsi"/>
+          <w:b/>
+          <w:bCs/>
+          <w:sz w:val="16"/>
+          <w:szCs w:val="16"/>
+          <w:lang w:val="fr-FR"/>
+        </w:rPr>
+        <w:t>Relation :</w:t>
+      </w:r>
+      <w:r>
+        <w:rPr>
+          <w:rFonts w:asciiTheme="majorHAnsi" w:hAnsiTheme="majorHAnsi" w:cstheme="majorHAnsi"/>
+          <w:sz w:val="16"/>
+          <w:szCs w:val="16"/>
+          <w:lang w:val="fr-FR"/>
+        </w:rPr>
+        <w:t xml:space="preserve"> Un client peut louer plusieurs films (transactions de location), mais chaque location est faite par un seul client. Il s'agit donc d'une relation N:1.</w:t>
+      </w:r>
+    </w:p>
+    <w:p>
+      <w:pPr>
+        <w:spacing w:after="0"/>
+        <w:rPr>
+          <w:rFonts w:asciiTheme="majorHAnsi" w:hAnsiTheme="majorHAnsi" w:cstheme="majorHAnsi"/>
+          <w:sz w:val="16"/>
+          <w:szCs w:val="16"/>
+          <w:lang w:val="fr-FR"/>
+        </w:rPr>
+      </w:pPr>
+      <w:r>
+        <w:rPr>
+          <w:rFonts w:asciiTheme="majorHAnsi" w:hAnsiTheme="majorHAnsi" w:cstheme="majorHAnsi"/>
+          <w:b/>
+          <w:bCs/>
+          <w:sz w:val="16"/>
+          <w:szCs w:val="16"/>
+          <w:lang w:val="fr-FR"/>
+        </w:rPr>
+        <w:t>Cardinalités :</w:t>
+      </w:r>
+      <w:r>
+        <w:rPr>
+          <w:rFonts w:asciiTheme="majorHAnsi" w:hAnsiTheme="majorHAnsi" w:cstheme="majorHAnsi"/>
+          <w:sz w:val="16"/>
+          <w:szCs w:val="16"/>
+          <w:lang w:val="fr-FR"/>
+        </w:rPr>
+        <w:t xml:space="preserve"> Un Client peut effectuer 0, 1 ou plusieurs locations (1,N), tandis qu'une location est toujours effectuée par un seul client (1).</w:t>
+      </w:r>
+    </w:p>
+    <w:p>
+      <w:pPr>
+        <w:spacing w:after="0"/>
+        <w:rPr>
+          <w:rFonts w:asciiTheme="majorHAnsi" w:hAnsiTheme="majorHAnsi" w:cstheme="majorHAnsi"/>
+          <w:b/>
+          <w:bCs/>
+          <w:sz w:val="16"/>
+          <w:szCs w:val="16"/>
+          <w:lang w:val="fr-FR"/>
+        </w:rPr>
+      </w:pPr>
+      <w:r>
+        <w:rPr>
+          <w:rFonts w:asciiTheme="majorHAnsi" w:hAnsiTheme="majorHAnsi" w:cstheme="majorHAnsi"/>
+          <w:b/>
+          <w:bCs/>
+          <w:sz w:val="16"/>
+          <w:szCs w:val="16"/>
+          <w:lang w:val="fr-FR"/>
+        </w:rPr>
+        <w:t>Location - Support (1)</w:t>
+      </w:r>
+    </w:p>
+    <w:p>
+      <w:pPr>
+        <w:spacing w:after="0"/>
+        <w:rPr>
+          <w:rFonts w:asciiTheme="majorHAnsi" w:hAnsiTheme="majorHAnsi" w:cstheme="majorHAnsi"/>
+          <w:sz w:val="16"/>
+          <w:szCs w:val="16"/>
+          <w:lang w:val="fr-FR"/>
+        </w:rPr>
+      </w:pPr>
+      <w:r>
+        <w:rPr>
+          <w:rFonts w:asciiTheme="majorHAnsi" w:hAnsiTheme="majorHAnsi" w:cstheme="majorHAnsi"/>
+          <w:b/>
+          <w:bCs/>
+          <w:sz w:val="16"/>
+          <w:szCs w:val="16"/>
+          <w:lang w:val="fr-FR"/>
+        </w:rPr>
+        <w:t>Entités :</w:t>
+      </w:r>
+      <w:r>
+        <w:rPr>
+          <w:rFonts w:asciiTheme="majorHAnsi" w:hAnsiTheme="majorHAnsi" w:cstheme="majorHAnsi"/>
+          <w:sz w:val="16"/>
+          <w:szCs w:val="16"/>
+          <w:lang w:val="fr-FR"/>
+        </w:rPr>
+        <w:t xml:space="preserve"> Support et Location</w:t>
+      </w:r>
+    </w:p>
+    <w:p>
+      <w:pPr>
+        <w:spacing w:after="0"/>
+        <w:rPr>
+          <w:rFonts w:asciiTheme="majorHAnsi" w:hAnsiTheme="majorHAnsi" w:cstheme="majorHAnsi"/>
+          <w:sz w:val="16"/>
+          <w:szCs w:val="16"/>
+          <w:lang w:val="fr-FR"/>
+        </w:rPr>
+      </w:pPr>
+      <w:r>
+        <w:rPr>
+          <w:rFonts w:asciiTheme="majorHAnsi" w:hAnsiTheme="majorHAnsi" w:cstheme="majorHAnsi"/>
+          <w:b/>
+          <w:bCs/>
+          <w:sz w:val="16"/>
+          <w:szCs w:val="16"/>
+          <w:lang w:val="fr-FR"/>
+        </w:rPr>
+        <w:t>Relation :</w:t>
+      </w:r>
+      <w:r>
+        <w:rPr>
+          <w:rFonts w:asciiTheme="majorHAnsi" w:hAnsiTheme="majorHAnsi" w:cstheme="majorHAnsi"/>
+          <w:sz w:val="16"/>
+          <w:szCs w:val="16"/>
+          <w:lang w:val="fr-FR"/>
+        </w:rPr>
+        <w:t xml:space="preserve"> Un type de support (ex. DVD, Blu-Ray) peut être lié à plusieurs transactions de location, mais chaque transaction de location ne concerne qu'un seul type de support. Cela donne une relation 1.</w:t>
+      </w:r>
+    </w:p>
+    <w:p>
+      <w:pPr>
+        <w:spacing w:after="0"/>
+        <w:rPr>
+          <w:rFonts w:asciiTheme="majorHAnsi" w:hAnsiTheme="majorHAnsi" w:cstheme="majorHAnsi"/>
+          <w:sz w:val="16"/>
+          <w:szCs w:val="16"/>
+          <w:lang w:val="fr-FR"/>
+        </w:rPr>
+      </w:pPr>
+      <w:r>
+        <w:rPr>
+          <w:rFonts w:asciiTheme="majorHAnsi" w:hAnsiTheme="majorHAnsi" w:cstheme="majorHAnsi"/>
+          <w:b/>
+          <w:bCs/>
+          <w:sz w:val="16"/>
+          <w:szCs w:val="16"/>
+          <w:lang w:val="fr-FR"/>
+        </w:rPr>
+        <w:t>Cardinalités :</w:t>
+      </w:r>
+      <w:r>
+        <w:rPr>
+          <w:rFonts w:asciiTheme="majorHAnsi" w:hAnsiTheme="majorHAnsi" w:cstheme="majorHAnsi"/>
+          <w:sz w:val="16"/>
+          <w:szCs w:val="16"/>
+          <w:lang w:val="fr-FR"/>
+        </w:rPr>
+        <w:t xml:space="preserve"> Un Support peut être associé à 0, 1 ou plusieurs locations (1,N), tandis qu'une location est liée à un seul support (1).</w:t>
+      </w:r>
+    </w:p>
+    <w:p>
+      <w:pPr>
+        <w:spacing w:after="0"/>
+        <w:rPr>
+          <w:rFonts w:asciiTheme="majorHAnsi" w:hAnsiTheme="majorHAnsi" w:cstheme="majorHAnsi"/>
+          <w:b/>
+          <w:bCs/>
+          <w:sz w:val="16"/>
+          <w:szCs w:val="16"/>
+          <w:lang w:val="fr-FR"/>
+        </w:rPr>
+      </w:pPr>
+      <w:r>
+        <w:rPr>
+          <w:rFonts w:asciiTheme="majorHAnsi" w:hAnsiTheme="majorHAnsi" w:cstheme="majorHAnsi"/>
+          <w:b/>
+          <w:bCs/>
+          <w:sz w:val="16"/>
+          <w:szCs w:val="16"/>
+          <w:lang w:val="fr-FR"/>
+        </w:rPr>
+        <w:t>Client - CarteAdherent (1:1 ou 1)</w:t>
+      </w:r>
+    </w:p>
+    <w:p>
+      <w:pPr>
+        <w:spacing w:after="0"/>
+        <w:rPr>
+          <w:rFonts w:asciiTheme="majorHAnsi" w:hAnsiTheme="majorHAnsi" w:cstheme="majorHAnsi"/>
+          <w:sz w:val="16"/>
+          <w:szCs w:val="16"/>
+          <w:lang w:val="fr-FR"/>
+        </w:rPr>
+      </w:pPr>
+      <w:r>
+        <w:rPr>
+          <w:rFonts w:asciiTheme="majorHAnsi" w:hAnsiTheme="majorHAnsi" w:cstheme="majorHAnsi"/>
+          <w:b/>
+          <w:bCs/>
+          <w:sz w:val="16"/>
+          <w:szCs w:val="16"/>
+          <w:lang w:val="fr-FR"/>
+        </w:rPr>
+        <w:t>Entités :</w:t>
+      </w:r>
+      <w:r>
+        <w:rPr>
+          <w:rFonts w:asciiTheme="majorHAnsi" w:hAnsiTheme="majorHAnsi" w:cstheme="majorHAnsi"/>
+          <w:sz w:val="16"/>
+          <w:szCs w:val="16"/>
+          <w:lang w:val="fr-FR"/>
+        </w:rPr>
+        <w:t xml:space="preserve"> Client et CarteAdherent</w:t>
+      </w:r>
+    </w:p>
+    <w:p>
+      <w:pPr>
+        <w:spacing w:after="0"/>
+        <w:rPr>
+          <w:rFonts w:asciiTheme="majorHAnsi" w:hAnsiTheme="majorHAnsi" w:cstheme="majorHAnsi"/>
+          <w:sz w:val="16"/>
+          <w:szCs w:val="16"/>
+          <w:lang w:val="fr-FR"/>
+        </w:rPr>
+      </w:pPr>
+      <w:r>
+        <w:rPr>
+          <w:rFonts w:asciiTheme="majorHAnsi" w:hAnsiTheme="majorHAnsi" w:cstheme="majorHAnsi"/>
+          <w:b/>
+          <w:bCs/>
+          <w:sz w:val="16"/>
+          <w:szCs w:val="16"/>
+          <w:lang w:val="fr-FR"/>
+        </w:rPr>
+        <w:t>Relation :</w:t>
+      </w:r>
+      <w:r>
+        <w:rPr>
+          <w:rFonts w:asciiTheme="majorHAnsi" w:hAnsiTheme="majorHAnsi" w:cstheme="majorHAnsi"/>
+          <w:sz w:val="16"/>
+          <w:szCs w:val="16"/>
+          <w:lang w:val="fr-FR"/>
+        </w:rPr>
+        <w:t xml:space="preserve"> Un client peut avoir une carte d'adhérent, qui pourrait être liée de manière unique à chaque client (relation 1:1). Cependant, il est possible qu'un client puisse avoir plusieurs cartes dans certaines configurations (1).</w:t>
+      </w:r>
+    </w:p>
+    <w:p>
+      <w:pPr>
+        <w:spacing w:after="0"/>
+        <w:rPr>
+          <w:rFonts w:asciiTheme="majorHAnsi" w:hAnsiTheme="majorHAnsi" w:cstheme="majorHAnsi"/>
+          <w:sz w:val="16"/>
+          <w:szCs w:val="16"/>
+          <w:lang w:val="fr-FR"/>
+        </w:rPr>
+      </w:pPr>
+      <w:r>
+        <w:rPr>
+          <w:rFonts w:asciiTheme="majorHAnsi" w:hAnsiTheme="majorHAnsi" w:cstheme="majorHAnsi"/>
+          <w:b/>
+          <w:bCs/>
+          <w:sz w:val="16"/>
+          <w:szCs w:val="16"/>
+          <w:lang w:val="fr-FR"/>
+        </w:rPr>
+        <w:t>Cardinalités :</w:t>
+      </w:r>
+      <w:r>
+        <w:rPr>
+          <w:rFonts w:asciiTheme="majorHAnsi" w:hAnsiTheme="majorHAnsi" w:cstheme="majorHAnsi"/>
+          <w:sz w:val="16"/>
+          <w:szCs w:val="16"/>
+          <w:lang w:val="fr-FR"/>
+        </w:rPr>
+        <w:t xml:space="preserve"> Un client a 0 ou 1 carte adhérent (1), et une carte est associée à un seul client (1), ou potentiellement plusieurs cartes selon les règles d’affaires.</w:t>
+      </w:r>
+    </w:p>
+    <w:p>
+      <w:pPr>
+        <w:rPr>
+          <w:rFonts w:ascii="Arial" w:hAnsi="Arial" w:cs="Arial"/>
+        </w:rPr>
+      </w:pPr>
+    </w:p>
+    <w:p/>
+    <w:p/>
+    <w:p>
+      <w:pPr>
+        <w:pStyle w:val="Titre1"/>
+      </w:pPr>
     </w:p>
     <w:p/>
     <w:p/>
     <w:p/>
-    <w:p>
-      <w:pPr>
-        <w:pStyle w:val="Titre1"/>
-      </w:pPr>
-    </w:p>
+    <w:p/>
+    <w:p/>
+    <w:p/>
+    <w:p/>
+    <w:p/>
+    <w:p/>
+    <w:p/>
     <w:p/>
     <w:p/>
     <w:p>
@@ -396,10 +1012,7 @@
       </w:pPr>
       <w:r>
         <w:lastRenderedPageBreak/>
-        <w:t>5. Modèle Physique des Données</w:t>
-      </w:r>
-      <w:r>
-        <w:t xml:space="preserve"> Cas Vidéo</w:t>
+        <w:t>5. Modèle Physique des Données Cas Vidéo</w:t>
       </w:r>
     </w:p>
     <w:p/>
@@ -461,11 +1074,603 @@
     </w:p>
     <w:p/>
     <w:p>
-      <w:r>
-        <w:t>Relations et cardinalités:</w:t>
+      <w:pPr>
+        <w:spacing w:after="0"/>
+        <w:rPr>
+          <w:b/>
+          <w:bCs/>
+          <w:sz w:val="16"/>
+          <w:szCs w:val="16"/>
+          <w:lang w:val="fr-FR"/>
+        </w:rPr>
+      </w:pPr>
+      <w:r>
+        <w:rPr>
+          <w:b/>
+          <w:bCs/>
+          <w:sz w:val="16"/>
+          <w:szCs w:val="16"/>
+          <w:lang w:val="fr-FR"/>
+        </w:rPr>
+        <w:t>1.1 Film - Star : Association "StarFilm" devient une entité</w:t>
+      </w:r>
+    </w:p>
+    <w:p>
+      <w:pPr>
+        <w:numPr>
+          <w:ilvl w:val="0"/>
+          <w:numId w:val="10"/>
+        </w:numPr>
+        <w:spacing w:after="0"/>
+        <w:rPr>
+          <w:b/>
+          <w:bCs/>
+          <w:sz w:val="16"/>
+          <w:szCs w:val="16"/>
+          <w:lang w:val="fr-FR"/>
+        </w:rPr>
+      </w:pPr>
+      <w:r>
+        <w:rPr>
+          <w:b/>
+          <w:bCs/>
+          <w:sz w:val="16"/>
+          <w:szCs w:val="16"/>
+          <w:lang w:val="fr-FR"/>
+        </w:rPr>
+        <w:t>Contexte</w:t>
+      </w:r>
+      <w:r>
+        <w:rPr>
+          <w:sz w:val="16"/>
+          <w:szCs w:val="16"/>
+          <w:lang w:val="fr-FR"/>
+        </w:rPr>
+        <w:t xml:space="preserve"> : Dans le MCD, il existe une relation </w:t>
+      </w:r>
+      <w:r>
+        <w:rPr>
+          <w:b/>
+          <w:bCs/>
+          <w:sz w:val="16"/>
+          <w:szCs w:val="16"/>
+          <w:lang w:val="fr-FR"/>
+        </w:rPr>
+        <w:t>N</w:t>
+      </w:r>
+    </w:p>
+    <w:p>
+      <w:pPr>
+        <w:spacing w:after="0"/>
+        <w:ind w:firstLine="720"/>
+        <w:rPr>
+          <w:sz w:val="16"/>
+          <w:szCs w:val="16"/>
+          <w:lang w:val="fr-FR"/>
+        </w:rPr>
+      </w:pPr>
+      <w:r>
+        <w:rPr>
+          <w:sz w:val="16"/>
+          <w:szCs w:val="16"/>
+          <w:lang w:val="fr-FR"/>
+        </w:rPr>
+        <w:t>entre les entités Film et Star. Un film peut avoir plusieurs stars, et une star peut apparaître dans plusieurs films.</w:t>
+      </w:r>
+    </w:p>
+    <w:p>
+      <w:pPr>
+        <w:numPr>
+          <w:ilvl w:val="0"/>
+          <w:numId w:val="10"/>
+        </w:numPr>
+        <w:spacing w:after="0"/>
+        <w:rPr>
+          <w:b/>
+          <w:bCs/>
+          <w:sz w:val="16"/>
+          <w:szCs w:val="16"/>
+          <w:lang w:val="fr-FR"/>
+        </w:rPr>
+      </w:pPr>
+      <w:r>
+        <w:rPr>
+          <w:b/>
+          <w:bCs/>
+          <w:sz w:val="16"/>
+          <w:szCs w:val="16"/>
+          <w:lang w:val="fr-FR"/>
+        </w:rPr>
+        <w:t>Pourquoi une transformation ?</w:t>
+      </w:r>
+      <w:r>
+        <w:rPr>
+          <w:sz w:val="16"/>
+          <w:szCs w:val="16"/>
+          <w:lang w:val="fr-FR"/>
+        </w:rPr>
+        <w:t xml:space="preserve"> : La relation </w:t>
+      </w:r>
+      <w:r>
+        <w:rPr>
+          <w:b/>
+          <w:bCs/>
+          <w:sz w:val="16"/>
+          <w:szCs w:val="16"/>
+          <w:lang w:val="fr-FR"/>
+        </w:rPr>
+        <w:t>N</w:t>
+      </w:r>
+    </w:p>
+    <w:p>
+      <w:pPr>
+        <w:spacing w:after="0"/>
+        <w:ind w:left="720"/>
+        <w:rPr>
+          <w:sz w:val="16"/>
+          <w:szCs w:val="16"/>
+          <w:lang w:val="fr-FR"/>
+        </w:rPr>
+      </w:pPr>
+      <w:r>
+        <w:rPr>
+          <w:sz w:val="16"/>
+          <w:szCs w:val="16"/>
+          <w:lang w:val="fr-FR"/>
+        </w:rPr>
+        <w:t>entre Film et Star ne peut pas être représentée directement dans une base de données relationnelle, car cela nécessiterait une table de jointure pour gérer cette multiplicité.</w:t>
+      </w:r>
+    </w:p>
+    <w:p>
+      <w:pPr>
+        <w:numPr>
+          <w:ilvl w:val="0"/>
+          <w:numId w:val="10"/>
+        </w:numPr>
+        <w:spacing w:after="0"/>
+        <w:rPr>
+          <w:sz w:val="16"/>
+          <w:szCs w:val="16"/>
+          <w:lang w:val="fr-FR"/>
+        </w:rPr>
+      </w:pPr>
+      <w:r>
+        <w:rPr>
+          <w:b/>
+          <w:bCs/>
+          <w:sz w:val="16"/>
+          <w:szCs w:val="16"/>
+          <w:lang w:val="fr-FR"/>
+        </w:rPr>
+        <w:t>Transformation en entité</w:t>
+      </w:r>
+      <w:r>
+        <w:rPr>
+          <w:sz w:val="16"/>
+          <w:szCs w:val="16"/>
+          <w:lang w:val="fr-FR"/>
+        </w:rPr>
+        <w:t xml:space="preserve"> : L'association </w:t>
+      </w:r>
+      <w:r>
+        <w:rPr>
+          <w:b/>
+          <w:bCs/>
+          <w:sz w:val="16"/>
+          <w:szCs w:val="16"/>
+          <w:lang w:val="fr-FR"/>
+        </w:rPr>
+        <w:t>"StarFilm"</w:t>
+      </w:r>
+      <w:r>
+        <w:rPr>
+          <w:sz w:val="16"/>
+          <w:szCs w:val="16"/>
+          <w:lang w:val="fr-FR"/>
+        </w:rPr>
+        <w:t xml:space="preserve"> devient une entité dans le MPD. Cela permet de créer une table spécifique pour gérer cette relation et d'ajouter des attributs supplémentaires liés à cette relation. Par exemple, on peut inclure des informations comme le </w:t>
+      </w:r>
+      <w:r>
+        <w:rPr>
+          <w:b/>
+          <w:bCs/>
+          <w:sz w:val="16"/>
+          <w:szCs w:val="16"/>
+          <w:lang w:val="fr-FR"/>
+        </w:rPr>
+        <w:t>rôle</w:t>
+      </w:r>
+      <w:r>
+        <w:rPr>
+          <w:sz w:val="16"/>
+          <w:szCs w:val="16"/>
+          <w:lang w:val="fr-FR"/>
+        </w:rPr>
+        <w:t xml:space="preserve"> que joue une star dans un film. La table </w:t>
+      </w:r>
+      <w:r>
+        <w:rPr>
+          <w:b/>
+          <w:bCs/>
+          <w:sz w:val="16"/>
+          <w:szCs w:val="16"/>
+          <w:lang w:val="fr-FR"/>
+        </w:rPr>
+        <w:t>StarFilm</w:t>
+      </w:r>
+      <w:r>
+        <w:rPr>
+          <w:sz w:val="16"/>
+          <w:szCs w:val="16"/>
+          <w:lang w:val="fr-FR"/>
+        </w:rPr>
+        <w:t xml:space="preserve"> dans le MPD contient :</w:t>
+      </w:r>
+    </w:p>
+    <w:p>
+      <w:pPr>
+        <w:numPr>
+          <w:ilvl w:val="1"/>
+          <w:numId w:val="10"/>
+        </w:numPr>
+        <w:spacing w:after="0"/>
+        <w:rPr>
+          <w:sz w:val="16"/>
+          <w:szCs w:val="16"/>
+          <w:lang w:val="fr-FR"/>
+        </w:rPr>
+      </w:pPr>
+      <w:r>
+        <w:rPr>
+          <w:sz w:val="16"/>
+          <w:szCs w:val="16"/>
+          <w:lang w:val="fr-FR"/>
+        </w:rPr>
+        <w:t>sta_film_id (référence à l’identifiant du film)</w:t>
+      </w:r>
+    </w:p>
+    <w:p>
+      <w:pPr>
+        <w:numPr>
+          <w:ilvl w:val="1"/>
+          <w:numId w:val="10"/>
+        </w:numPr>
+        <w:spacing w:after="0"/>
+        <w:rPr>
+          <w:sz w:val="16"/>
+          <w:szCs w:val="16"/>
+          <w:lang w:val="fr-FR"/>
+        </w:rPr>
+      </w:pPr>
+      <w:r>
+        <w:rPr>
+          <w:sz w:val="16"/>
+          <w:szCs w:val="16"/>
+          <w:lang w:val="fr-FR"/>
+        </w:rPr>
+        <w:t>sta_film_code</w:t>
+      </w:r>
+    </w:p>
+    <w:p>
+      <w:pPr>
+        <w:numPr>
+          <w:ilvl w:val="1"/>
+          <w:numId w:val="10"/>
+        </w:numPr>
+        <w:spacing w:after="0"/>
+        <w:rPr>
+          <w:sz w:val="16"/>
+          <w:szCs w:val="16"/>
+          <w:lang w:val="fr-FR"/>
+        </w:rPr>
+      </w:pPr>
+      <w:r>
+        <w:rPr>
+          <w:sz w:val="16"/>
+          <w:szCs w:val="16"/>
+          <w:lang w:val="fr-FR"/>
+        </w:rPr>
+        <w:lastRenderedPageBreak/>
+        <w:t>sta_role (le rôle joué par la star dans ce film)</w:t>
+      </w:r>
+    </w:p>
+    <w:p>
+      <w:pPr>
+        <w:numPr>
+          <w:ilvl w:val="0"/>
+          <w:numId w:val="10"/>
+        </w:numPr>
+        <w:spacing w:after="0"/>
+        <w:rPr>
+          <w:b/>
+          <w:bCs/>
+          <w:sz w:val="16"/>
+          <w:szCs w:val="16"/>
+          <w:lang w:val="fr-FR"/>
+        </w:rPr>
+      </w:pPr>
+      <w:r>
+        <w:rPr>
+          <w:b/>
+          <w:bCs/>
+          <w:sz w:val="16"/>
+          <w:szCs w:val="16"/>
+          <w:lang w:val="fr-FR"/>
+        </w:rPr>
+        <w:t>Avantage</w:t>
+      </w:r>
+      <w:r>
+        <w:rPr>
+          <w:sz w:val="16"/>
+          <w:szCs w:val="16"/>
+          <w:lang w:val="fr-FR"/>
+        </w:rPr>
+        <w:t xml:space="preserve"> : Cette transformation permet non seulement de modéliser la relation </w:t>
+      </w:r>
+      <w:r>
+        <w:rPr>
+          <w:b/>
+          <w:bCs/>
+          <w:sz w:val="16"/>
+          <w:szCs w:val="16"/>
+          <w:lang w:val="fr-FR"/>
+        </w:rPr>
+        <w:t>N</w:t>
+      </w:r>
+    </w:p>
+    <w:p>
+      <w:pPr>
+        <w:spacing w:after="0"/>
+        <w:ind w:left="720"/>
+        <w:rPr>
+          <w:sz w:val="16"/>
+          <w:szCs w:val="16"/>
+          <w:lang w:val="fr-FR"/>
+        </w:rPr>
+      </w:pPr>
+      <w:r>
+        <w:rPr>
+          <w:sz w:val="16"/>
+          <w:szCs w:val="16"/>
+          <w:lang w:val="fr-FR"/>
+        </w:rPr>
+        <w:t>mais aussi d’ajouter des informations pertinentes sur cette association, comme le rôle spécifique de la star dans le film.</w:t>
+      </w:r>
+    </w:p>
+    <w:p>
+      <w:pPr>
+        <w:spacing w:after="0"/>
+        <w:rPr>
+          <w:b/>
+          <w:bCs/>
+          <w:sz w:val="16"/>
+          <w:szCs w:val="16"/>
+          <w:lang w:val="fr-FR"/>
+        </w:rPr>
+      </w:pPr>
+      <w:r>
+        <w:rPr>
+          <w:b/>
+          <w:bCs/>
+          <w:sz w:val="16"/>
+          <w:szCs w:val="16"/>
+          <w:lang w:val="fr-FR"/>
+        </w:rPr>
+        <w:t>1.2 Film - TypeFilm : Association devient une entité avec attributs supplémentaires</w:t>
+      </w:r>
+    </w:p>
+    <w:p>
+      <w:pPr>
+        <w:numPr>
+          <w:ilvl w:val="0"/>
+          <w:numId w:val="11"/>
+        </w:numPr>
+        <w:spacing w:after="0"/>
+        <w:rPr>
+          <w:b/>
+          <w:bCs/>
+          <w:sz w:val="16"/>
+          <w:szCs w:val="16"/>
+          <w:lang w:val="fr-FR"/>
+        </w:rPr>
+      </w:pPr>
+      <w:r>
+        <w:rPr>
+          <w:b/>
+          <w:bCs/>
+          <w:sz w:val="16"/>
+          <w:szCs w:val="16"/>
+          <w:lang w:val="fr-FR"/>
+        </w:rPr>
+        <w:t>Contexte</w:t>
+      </w:r>
+      <w:r>
+        <w:rPr>
+          <w:sz w:val="16"/>
+          <w:szCs w:val="16"/>
+          <w:lang w:val="fr-FR"/>
+        </w:rPr>
+        <w:t xml:space="preserve"> : Dans le MCD, il y a une relation </w:t>
+      </w:r>
+      <w:r>
+        <w:rPr>
+          <w:b/>
+          <w:bCs/>
+          <w:sz w:val="16"/>
+          <w:szCs w:val="16"/>
+          <w:lang w:val="fr-FR"/>
+        </w:rPr>
+        <w:t>1</w:t>
+      </w:r>
+    </w:p>
+    <w:p>
+      <w:pPr>
+        <w:spacing w:after="0"/>
+        <w:ind w:firstLine="720"/>
+        <w:rPr>
+          <w:sz w:val="16"/>
+          <w:szCs w:val="16"/>
+          <w:lang w:val="fr-FR"/>
+        </w:rPr>
+      </w:pPr>
+      <w:r>
+        <w:rPr>
+          <w:sz w:val="16"/>
+          <w:szCs w:val="16"/>
+          <w:lang w:val="fr-FR"/>
+        </w:rPr>
+        <w:t>entre Film et TypeFilm. Chaque film a un type de film (ex. comédie, drame).</w:t>
+      </w:r>
+    </w:p>
+    <w:p>
+      <w:pPr>
+        <w:numPr>
+          <w:ilvl w:val="0"/>
+          <w:numId w:val="11"/>
+        </w:numPr>
+        <w:spacing w:after="0"/>
+        <w:rPr>
+          <w:b/>
+          <w:bCs/>
+          <w:sz w:val="16"/>
+          <w:szCs w:val="16"/>
+          <w:lang w:val="fr-FR"/>
+        </w:rPr>
+      </w:pPr>
+      <w:r>
+        <w:rPr>
+          <w:b/>
+          <w:bCs/>
+          <w:sz w:val="16"/>
+          <w:szCs w:val="16"/>
+          <w:lang w:val="fr-FR"/>
+        </w:rPr>
+        <w:t>Pourquoi une transformation ?</w:t>
+      </w:r>
+      <w:r>
+        <w:rPr>
+          <w:sz w:val="16"/>
+          <w:szCs w:val="16"/>
+          <w:lang w:val="fr-FR"/>
+        </w:rPr>
+        <w:t xml:space="preserve"> : Bien que cette relation soit une simple relation </w:t>
+      </w:r>
+      <w:r>
+        <w:rPr>
+          <w:b/>
+          <w:bCs/>
+          <w:sz w:val="16"/>
+          <w:szCs w:val="16"/>
+          <w:lang w:val="fr-FR"/>
+        </w:rPr>
+        <w:t>1</w:t>
+      </w:r>
+    </w:p>
+    <w:p>
+      <w:pPr>
+        <w:spacing w:after="0"/>
+        <w:ind w:firstLine="720"/>
+        <w:rPr>
+          <w:sz w:val="16"/>
+          <w:szCs w:val="16"/>
+          <w:lang w:val="fr-FR"/>
+        </w:rPr>
+      </w:pPr>
+      <w:r>
+        <w:rPr>
+          <w:sz w:val="16"/>
+          <w:szCs w:val="16"/>
+          <w:lang w:val="fr-FR"/>
+        </w:rPr>
+        <w:t xml:space="preserve">le fait de transformer TypeFilm en entité permet de lui associer des </w:t>
+      </w:r>
+      <w:r>
+        <w:rPr>
+          <w:b/>
+          <w:bCs/>
+          <w:sz w:val="16"/>
+          <w:szCs w:val="16"/>
+          <w:lang w:val="fr-FR"/>
+        </w:rPr>
+        <w:t>attributs</w:t>
+      </w:r>
+      <w:r>
+        <w:rPr>
+          <w:sz w:val="16"/>
+          <w:szCs w:val="16"/>
+          <w:lang w:val="fr-FR"/>
+        </w:rPr>
+        <w:t xml:space="preserve"> propres, tels que :</w:t>
+      </w:r>
+    </w:p>
+    <w:p>
+      <w:pPr>
+        <w:numPr>
+          <w:ilvl w:val="1"/>
+          <w:numId w:val="11"/>
+        </w:numPr>
+        <w:spacing w:after="0"/>
+        <w:rPr>
+          <w:sz w:val="16"/>
+          <w:szCs w:val="16"/>
+          <w:lang w:val="fr-FR"/>
+        </w:rPr>
+      </w:pPr>
+      <w:r>
+        <w:rPr>
+          <w:sz w:val="16"/>
+          <w:szCs w:val="16"/>
+          <w:lang w:val="fr-FR"/>
+        </w:rPr>
+        <w:t>type_film_id</w:t>
+      </w:r>
+    </w:p>
+    <w:p>
+      <w:pPr>
+        <w:numPr>
+          <w:ilvl w:val="1"/>
+          <w:numId w:val="11"/>
+        </w:numPr>
+        <w:spacing w:after="0"/>
+        <w:rPr>
+          <w:sz w:val="16"/>
+          <w:szCs w:val="16"/>
+          <w:lang w:val="fr-FR"/>
+        </w:rPr>
+      </w:pPr>
+      <w:r>
+        <w:rPr>
+          <w:sz w:val="16"/>
+          <w:szCs w:val="16"/>
+          <w:lang w:val="fr-FR"/>
+        </w:rPr>
+        <w:t>type_film_type (nom du type, ex. "Comédie", "Action")</w:t>
+      </w:r>
+    </w:p>
+    <w:p>
+      <w:pPr>
+        <w:numPr>
+          <w:ilvl w:val="1"/>
+          <w:numId w:val="11"/>
+        </w:numPr>
+        <w:spacing w:after="0"/>
+        <w:rPr>
+          <w:sz w:val="16"/>
+          <w:szCs w:val="16"/>
+          <w:lang w:val="fr-FR"/>
+        </w:rPr>
+      </w:pPr>
+      <w:r>
+        <w:rPr>
+          <w:sz w:val="16"/>
+          <w:szCs w:val="16"/>
+          <w:lang w:val="fr-FR"/>
+        </w:rPr>
+        <w:t>type_film_code (code unique pour chaque type de film)</w:t>
       </w:r>
     </w:p>
     <w:p/>
+    <w:p/>
     <w:p>
       <w:pPr>
         <w:pStyle w:val="Titre1"/>
@@ -475,16 +1680,7 @@
         <w:t>6</w:t>
       </w:r>
       <w:r>
-        <w:t xml:space="preserve">. </w:t>
-      </w:r>
-      <w:r>
-        <w:t>Dictionnaire</w:t>
-      </w:r>
-      <w:r>
-        <w:t xml:space="preserve"> des Données</w:t>
-      </w:r>
-      <w:r>
-        <w:t xml:space="preserve"> Cas Vidéo</w:t>
+        <w:t>. Dictionnaire des Données Cas Vidéo</w:t>
       </w:r>
     </w:p>
     <w:p>
@@ -567,10 +1763,7 @@
         <w:t>7</w:t>
       </w:r>
       <w:r>
-        <w:t xml:space="preserve">. </w:t>
-      </w:r>
-      <w:r>
-        <w:t>Modéle Conceptuel des Données Cas Horse</w:t>
+        <w:t>. Modéle Conceptuel des Données Cas Horse</w:t>
       </w:r>
     </w:p>
     <w:p/>
@@ -632,8 +1825,744 @@
     </w:p>
     <w:p/>
     <w:p>
-      <w:r>
-        <w:t>Relations et cardinalités:</w:t>
+      <w:pPr>
+        <w:spacing w:after="0"/>
+        <w:rPr>
+          <w:b/>
+          <w:bCs/>
+          <w:sz w:val="16"/>
+          <w:szCs w:val="16"/>
+          <w:lang w:val="fr-FR"/>
+        </w:rPr>
+      </w:pPr>
+      <w:r>
+        <w:rPr>
+          <w:b/>
+          <w:bCs/>
+          <w:sz w:val="16"/>
+          <w:szCs w:val="16"/>
+          <w:lang w:val="fr-FR"/>
+        </w:rPr>
+        <w:t>Personne - Propriétaire/Vétérinaire/Entraîneur (1:1)</w:t>
+      </w:r>
+    </w:p>
+    <w:p>
+      <w:pPr>
+        <w:spacing w:after="0"/>
+        <w:rPr>
+          <w:sz w:val="16"/>
+          <w:szCs w:val="16"/>
+          <w:lang w:val="fr-FR"/>
+        </w:rPr>
+      </w:pPr>
+      <w:r>
+        <w:rPr>
+          <w:b/>
+          <w:bCs/>
+          <w:sz w:val="16"/>
+          <w:szCs w:val="16"/>
+          <w:lang w:val="fr-FR"/>
+        </w:rPr>
+        <w:t>Entités :</w:t>
+      </w:r>
+      <w:r>
+        <w:rPr>
+          <w:sz w:val="16"/>
+          <w:szCs w:val="16"/>
+          <w:lang w:val="fr-FR"/>
+        </w:rPr>
+        <w:t xml:space="preserve"> Personne est une entité générale qui est héritée par Propriétaire, Vétérinaire, et Entraîneur. Chaque propriétaire, vétérinaire et entraîneur est donc un sous-type de Personne.</w:t>
+      </w:r>
+    </w:p>
+    <w:p>
+      <w:pPr>
+        <w:spacing w:after="0"/>
+        <w:rPr>
+          <w:sz w:val="16"/>
+          <w:szCs w:val="16"/>
+          <w:lang w:val="fr-FR"/>
+        </w:rPr>
+      </w:pPr>
+      <w:r>
+        <w:rPr>
+          <w:b/>
+          <w:bCs/>
+          <w:sz w:val="16"/>
+          <w:szCs w:val="16"/>
+          <w:lang w:val="fr-FR"/>
+        </w:rPr>
+        <w:t>Relation :</w:t>
+      </w:r>
+      <w:r>
+        <w:rPr>
+          <w:sz w:val="16"/>
+          <w:szCs w:val="16"/>
+          <w:lang w:val="fr-FR"/>
+        </w:rPr>
+        <w:t xml:space="preserve"> Il s'agit d'une relation d'héritage, où chaque propriétaire, vétérinaire, ou entraîneur est aussi une Personne. Cette relation est 1:1.</w:t>
+      </w:r>
+    </w:p>
+    <w:p>
+      <w:pPr>
+        <w:spacing w:after="0"/>
+        <w:rPr>
+          <w:sz w:val="16"/>
+          <w:szCs w:val="16"/>
+          <w:lang w:val="fr-FR"/>
+        </w:rPr>
+      </w:pPr>
+      <w:r>
+        <w:rPr>
+          <w:b/>
+          <w:bCs/>
+          <w:sz w:val="16"/>
+          <w:szCs w:val="16"/>
+          <w:lang w:val="fr-FR"/>
+        </w:rPr>
+        <w:t>Cardinalités :</w:t>
+      </w:r>
+      <w:r>
+        <w:rPr>
+          <w:sz w:val="16"/>
+          <w:szCs w:val="16"/>
+          <w:lang w:val="fr-FR"/>
+        </w:rPr>
+        <w:t xml:space="preserve"> Chaque personne est 0 ou 1 propriétaire, vétérinaire, ou entraîneur (1).</w:t>
+      </w:r>
+    </w:p>
+    <w:p>
+      <w:pPr>
+        <w:spacing w:after="0"/>
+        <w:rPr>
+          <w:b/>
+          <w:bCs/>
+          <w:sz w:val="16"/>
+          <w:szCs w:val="16"/>
+          <w:lang w:val="fr-FR"/>
+        </w:rPr>
+      </w:pPr>
+      <w:r>
+        <w:rPr>
+          <w:b/>
+          <w:bCs/>
+          <w:sz w:val="16"/>
+          <w:szCs w:val="16"/>
+          <w:lang w:val="fr-FR"/>
+        </w:rPr>
+        <w:t>Cheval - Propriétaire (N:1)</w:t>
+      </w:r>
+    </w:p>
+    <w:p>
+      <w:pPr>
+        <w:spacing w:after="0"/>
+        <w:rPr>
+          <w:sz w:val="16"/>
+          <w:szCs w:val="16"/>
+          <w:lang w:val="fr-FR"/>
+        </w:rPr>
+      </w:pPr>
+      <w:r>
+        <w:rPr>
+          <w:b/>
+          <w:bCs/>
+          <w:sz w:val="16"/>
+          <w:szCs w:val="16"/>
+          <w:lang w:val="fr-FR"/>
+        </w:rPr>
+        <w:t>Entités :</w:t>
+      </w:r>
+      <w:r>
+        <w:rPr>
+          <w:sz w:val="16"/>
+          <w:szCs w:val="16"/>
+          <w:lang w:val="fr-FR"/>
+        </w:rPr>
+        <w:t xml:space="preserve"> Cheval et Propriétaire</w:t>
+      </w:r>
+    </w:p>
+    <w:p>
+      <w:pPr>
+        <w:spacing w:after="0"/>
+        <w:rPr>
+          <w:sz w:val="16"/>
+          <w:szCs w:val="16"/>
+          <w:lang w:val="fr-FR"/>
+        </w:rPr>
+      </w:pPr>
+      <w:r>
+        <w:rPr>
+          <w:b/>
+          <w:bCs/>
+          <w:sz w:val="16"/>
+          <w:szCs w:val="16"/>
+          <w:lang w:val="fr-FR"/>
+        </w:rPr>
+        <w:t>Relation :</w:t>
+      </w:r>
+      <w:r>
+        <w:rPr>
+          <w:sz w:val="16"/>
+          <w:szCs w:val="16"/>
+          <w:lang w:val="fr-FR"/>
+        </w:rPr>
+        <w:t xml:space="preserve"> Un propriétaire peut posséder plusieurs chevaux, mais un cheval est toujours lié à un seul propriétaire. Il s'agit d'une relation N:1.</w:t>
+      </w:r>
+    </w:p>
+    <w:p>
+      <w:pPr>
+        <w:spacing w:after="0"/>
+        <w:rPr>
+          <w:sz w:val="16"/>
+          <w:szCs w:val="16"/>
+          <w:lang w:val="fr-FR"/>
+        </w:rPr>
+      </w:pPr>
+      <w:r>
+        <w:rPr>
+          <w:b/>
+          <w:bCs/>
+          <w:sz w:val="16"/>
+          <w:szCs w:val="16"/>
+          <w:lang w:val="fr-FR"/>
+        </w:rPr>
+        <w:t>Cardinalités :</w:t>
+      </w:r>
+      <w:r>
+        <w:rPr>
+          <w:sz w:val="16"/>
+          <w:szCs w:val="16"/>
+          <w:lang w:val="fr-FR"/>
+        </w:rPr>
+        <w:t xml:space="preserve"> Un propriétaire a 0, 1 ou plusieurs chevaux (1,N), et chaque cheval a un seul propriétaire (1).</w:t>
+      </w:r>
+    </w:p>
+    <w:p>
+      <w:pPr>
+        <w:spacing w:after="0"/>
+        <w:rPr>
+          <w:b/>
+          <w:bCs/>
+          <w:sz w:val="16"/>
+          <w:szCs w:val="16"/>
+          <w:lang w:val="fr-FR"/>
+        </w:rPr>
+      </w:pPr>
+      <w:r>
+        <w:rPr>
+          <w:b/>
+          <w:bCs/>
+          <w:sz w:val="16"/>
+          <w:szCs w:val="16"/>
+          <w:lang w:val="fr-FR"/>
+        </w:rPr>
+        <w:t>Cheval - Vétérinaire (N)</w:t>
+      </w:r>
+    </w:p>
+    <w:p>
+      <w:pPr>
+        <w:spacing w:after="0"/>
+        <w:rPr>
+          <w:sz w:val="16"/>
+          <w:szCs w:val="16"/>
+          <w:lang w:val="fr-FR"/>
+        </w:rPr>
+      </w:pPr>
+      <w:r>
+        <w:rPr>
+          <w:b/>
+          <w:bCs/>
+          <w:sz w:val="16"/>
+          <w:szCs w:val="16"/>
+          <w:lang w:val="fr-FR"/>
+        </w:rPr>
+        <w:t>Entités :</w:t>
+      </w:r>
+      <w:r>
+        <w:rPr>
+          <w:sz w:val="16"/>
+          <w:szCs w:val="16"/>
+          <w:lang w:val="fr-FR"/>
+        </w:rPr>
+        <w:t xml:space="preserve"> Cheval et Vétérinaire</w:t>
+      </w:r>
+    </w:p>
+    <w:p>
+      <w:pPr>
+        <w:spacing w:after="0"/>
+        <w:rPr>
+          <w:sz w:val="16"/>
+          <w:szCs w:val="16"/>
+          <w:lang w:val="fr-FR"/>
+        </w:rPr>
+      </w:pPr>
+      <w:r>
+        <w:rPr>
+          <w:b/>
+          <w:bCs/>
+          <w:sz w:val="16"/>
+          <w:szCs w:val="16"/>
+          <w:lang w:val="fr-FR"/>
+        </w:rPr>
+        <w:t>Relation :</w:t>
+      </w:r>
+      <w:r>
+        <w:rPr>
+          <w:sz w:val="16"/>
+          <w:szCs w:val="16"/>
+          <w:lang w:val="fr-FR"/>
+        </w:rPr>
+        <w:t xml:space="preserve"> Un cheval peut être soigné par plusieurs vétérinaires au cours de sa vie, et un vétérinaire peut soigner plusieurs chevaux. Cette relation est de type N.</w:t>
+      </w:r>
+    </w:p>
+    <w:p>
+      <w:pPr>
+        <w:spacing w:after="0"/>
+        <w:rPr>
+          <w:sz w:val="16"/>
+          <w:szCs w:val="16"/>
+          <w:lang w:val="fr-FR"/>
+        </w:rPr>
+      </w:pPr>
+      <w:r>
+        <w:rPr>
+          <w:b/>
+          <w:bCs/>
+          <w:sz w:val="16"/>
+          <w:szCs w:val="16"/>
+          <w:lang w:val="fr-FR"/>
+        </w:rPr>
+        <w:lastRenderedPageBreak/>
+        <w:t>Cardinalités :</w:t>
+      </w:r>
+      <w:r>
+        <w:rPr>
+          <w:sz w:val="16"/>
+          <w:szCs w:val="16"/>
+          <w:lang w:val="fr-FR"/>
+        </w:rPr>
+        <w:t xml:space="preserve"> Un cheval peut avoir 0, 1 ou plusieurs vétérinaires (1,N), et un vétérinaire peut soigner 0, 1 ou plusieurs chevaux.</w:t>
+      </w:r>
+    </w:p>
+    <w:p>
+      <w:pPr>
+        <w:spacing w:after="0"/>
+        <w:rPr>
+          <w:b/>
+          <w:bCs/>
+          <w:sz w:val="16"/>
+          <w:szCs w:val="16"/>
+          <w:lang w:val="fr-FR"/>
+        </w:rPr>
+      </w:pPr>
+      <w:r>
+        <w:rPr>
+          <w:b/>
+          <w:bCs/>
+          <w:sz w:val="16"/>
+          <w:szCs w:val="16"/>
+          <w:lang w:val="fr-FR"/>
+        </w:rPr>
+        <w:t>Course - Cheval (Partant) (1)</w:t>
+      </w:r>
+    </w:p>
+    <w:p>
+      <w:pPr>
+        <w:spacing w:after="0"/>
+        <w:rPr>
+          <w:sz w:val="16"/>
+          <w:szCs w:val="16"/>
+          <w:lang w:val="fr-FR"/>
+        </w:rPr>
+      </w:pPr>
+      <w:r>
+        <w:rPr>
+          <w:b/>
+          <w:bCs/>
+          <w:sz w:val="16"/>
+          <w:szCs w:val="16"/>
+          <w:lang w:val="fr-FR"/>
+        </w:rPr>
+        <w:t>Entités :</w:t>
+      </w:r>
+      <w:r>
+        <w:rPr>
+          <w:sz w:val="16"/>
+          <w:szCs w:val="16"/>
+          <w:lang w:val="fr-FR"/>
+        </w:rPr>
+        <w:t xml:space="preserve"> Course et Partant</w:t>
+      </w:r>
+    </w:p>
+    <w:p>
+      <w:pPr>
+        <w:spacing w:after="0"/>
+        <w:rPr>
+          <w:sz w:val="16"/>
+          <w:szCs w:val="16"/>
+          <w:lang w:val="fr-FR"/>
+        </w:rPr>
+      </w:pPr>
+      <w:r>
+        <w:rPr>
+          <w:b/>
+          <w:bCs/>
+          <w:sz w:val="16"/>
+          <w:szCs w:val="16"/>
+          <w:lang w:val="fr-FR"/>
+        </w:rPr>
+        <w:t>Relation :</w:t>
+      </w:r>
+      <w:r>
+        <w:rPr>
+          <w:sz w:val="16"/>
+          <w:szCs w:val="16"/>
+          <w:lang w:val="fr-FR"/>
+        </w:rPr>
+        <w:t xml:space="preserve"> Chaque course peut inclure plusieurs chevaux (partants), mais chaque partant ne participe qu’à une seule course. C’est une relation 1.</w:t>
+      </w:r>
+    </w:p>
+    <w:p>
+      <w:pPr>
+        <w:spacing w:after="0"/>
+        <w:rPr>
+          <w:sz w:val="16"/>
+          <w:szCs w:val="16"/>
+          <w:lang w:val="fr-FR"/>
+        </w:rPr>
+      </w:pPr>
+      <w:r>
+        <w:rPr>
+          <w:b/>
+          <w:bCs/>
+          <w:sz w:val="16"/>
+          <w:szCs w:val="16"/>
+          <w:lang w:val="fr-FR"/>
+        </w:rPr>
+        <w:t>Cardinalités :</w:t>
+      </w:r>
+      <w:r>
+        <w:rPr>
+          <w:sz w:val="16"/>
+          <w:szCs w:val="16"/>
+          <w:lang w:val="fr-FR"/>
+        </w:rPr>
+        <w:t xml:space="preserve"> Une course a 1 ou plusieurs partants (1,N), et chaque partant est lié à une seule course (1).</w:t>
+      </w:r>
+    </w:p>
+    <w:p>
+      <w:pPr>
+        <w:spacing w:after="0"/>
+        <w:rPr>
+          <w:b/>
+          <w:bCs/>
+          <w:sz w:val="16"/>
+          <w:szCs w:val="16"/>
+          <w:lang w:val="fr-FR"/>
+        </w:rPr>
+      </w:pPr>
+      <w:r>
+        <w:rPr>
+          <w:b/>
+          <w:bCs/>
+          <w:sz w:val="16"/>
+          <w:szCs w:val="16"/>
+          <w:lang w:val="fr-FR"/>
+        </w:rPr>
+        <w:t>Jockey/Driver - Partant (N)</w:t>
+      </w:r>
+    </w:p>
+    <w:p>
+      <w:pPr>
+        <w:spacing w:after="0"/>
+        <w:rPr>
+          <w:sz w:val="16"/>
+          <w:szCs w:val="16"/>
+          <w:lang w:val="fr-FR"/>
+        </w:rPr>
+      </w:pPr>
+      <w:r>
+        <w:rPr>
+          <w:b/>
+          <w:bCs/>
+          <w:sz w:val="16"/>
+          <w:szCs w:val="16"/>
+          <w:lang w:val="fr-FR"/>
+        </w:rPr>
+        <w:t>Entités :</w:t>
+      </w:r>
+      <w:r>
+        <w:rPr>
+          <w:sz w:val="16"/>
+          <w:szCs w:val="16"/>
+          <w:lang w:val="fr-FR"/>
+        </w:rPr>
+        <w:t xml:space="preserve"> Jockey/Driver et Partant</w:t>
+      </w:r>
+    </w:p>
+    <w:p>
+      <w:pPr>
+        <w:spacing w:after="0"/>
+        <w:rPr>
+          <w:sz w:val="16"/>
+          <w:szCs w:val="16"/>
+          <w:lang w:val="fr-FR"/>
+        </w:rPr>
+      </w:pPr>
+      <w:r>
+        <w:rPr>
+          <w:b/>
+          <w:bCs/>
+          <w:sz w:val="16"/>
+          <w:szCs w:val="16"/>
+          <w:lang w:val="fr-FR"/>
+        </w:rPr>
+        <w:t>Relation :</w:t>
+      </w:r>
+      <w:r>
+        <w:rPr>
+          <w:sz w:val="16"/>
+          <w:szCs w:val="16"/>
+          <w:lang w:val="fr-FR"/>
+        </w:rPr>
+        <w:t xml:space="preserve"> Un jockey peut participer à plusieurs courses avec différents chevaux, et un cheval peut être monté par plusieurs jockeys lors de courses différentes. Cette relation est de type N.</w:t>
+      </w:r>
+    </w:p>
+    <w:p>
+      <w:pPr>
+        <w:spacing w:after="0"/>
+        <w:rPr>
+          <w:sz w:val="16"/>
+          <w:szCs w:val="16"/>
+          <w:lang w:val="fr-FR"/>
+        </w:rPr>
+      </w:pPr>
+      <w:r>
+        <w:rPr>
+          <w:b/>
+          <w:bCs/>
+          <w:sz w:val="16"/>
+          <w:szCs w:val="16"/>
+          <w:lang w:val="fr-FR"/>
+        </w:rPr>
+        <w:t>Cardinalités :</w:t>
+      </w:r>
+      <w:r>
+        <w:rPr>
+          <w:sz w:val="16"/>
+          <w:szCs w:val="16"/>
+          <w:lang w:val="fr-FR"/>
+        </w:rPr>
+        <w:t xml:space="preserve"> Un jockey peut monter 0, 1 ou plusieurs chevaux (1,N), et un cheval peut être monté par 0, 1 ou plusieurs jockeys (N).</w:t>
+      </w:r>
+    </w:p>
+    <w:p>
+      <w:pPr>
+        <w:spacing w:after="0"/>
+        <w:rPr>
+          <w:b/>
+          <w:bCs/>
+          <w:sz w:val="16"/>
+          <w:szCs w:val="16"/>
+          <w:lang w:val="fr-FR"/>
+        </w:rPr>
+      </w:pPr>
+      <w:r>
+        <w:rPr>
+          <w:b/>
+          <w:bCs/>
+          <w:sz w:val="16"/>
+          <w:szCs w:val="16"/>
+          <w:lang w:val="fr-FR"/>
+        </w:rPr>
+        <w:t>Cheval - Père/Mère (1:1)</w:t>
+      </w:r>
+    </w:p>
+    <w:p>
+      <w:pPr>
+        <w:spacing w:after="0"/>
+        <w:rPr>
+          <w:sz w:val="16"/>
+          <w:szCs w:val="16"/>
+          <w:lang w:val="fr-FR"/>
+        </w:rPr>
+      </w:pPr>
+      <w:r>
+        <w:rPr>
+          <w:b/>
+          <w:bCs/>
+          <w:sz w:val="16"/>
+          <w:szCs w:val="16"/>
+          <w:lang w:val="fr-FR"/>
+        </w:rPr>
+        <w:t>Entités :</w:t>
+      </w:r>
+      <w:r>
+        <w:rPr>
+          <w:sz w:val="16"/>
+          <w:szCs w:val="16"/>
+          <w:lang w:val="fr-FR"/>
+        </w:rPr>
+        <w:t xml:space="preserve"> Cheval et ses parents (Cheval Père, Cheval Mère)</w:t>
+      </w:r>
+    </w:p>
+    <w:p>
+      <w:pPr>
+        <w:spacing w:after="0"/>
+        <w:rPr>
+          <w:sz w:val="16"/>
+          <w:szCs w:val="16"/>
+          <w:lang w:val="fr-FR"/>
+        </w:rPr>
+      </w:pPr>
+      <w:r>
+        <w:rPr>
+          <w:b/>
+          <w:bCs/>
+          <w:sz w:val="16"/>
+          <w:szCs w:val="16"/>
+          <w:lang w:val="fr-FR"/>
+        </w:rPr>
+        <w:t>Relation :</w:t>
+      </w:r>
+      <w:r>
+        <w:rPr>
+          <w:sz w:val="16"/>
+          <w:szCs w:val="16"/>
+          <w:lang w:val="fr-FR"/>
+        </w:rPr>
+        <w:t xml:space="preserve"> Un cheval a un père et une mère, et chaque cheval peut avoir seulement un père et une mère. C’est une relation de type 1:1.</w:t>
+      </w:r>
+    </w:p>
+    <w:p>
+      <w:pPr>
+        <w:spacing w:after="0"/>
+        <w:rPr>
+          <w:sz w:val="16"/>
+          <w:szCs w:val="16"/>
+          <w:lang w:val="fr-FR"/>
+        </w:rPr>
+      </w:pPr>
+      <w:r>
+        <w:rPr>
+          <w:b/>
+          <w:bCs/>
+          <w:sz w:val="16"/>
+          <w:szCs w:val="16"/>
+          <w:lang w:val="fr-FR"/>
+        </w:rPr>
+        <w:t>Cardinalités :</w:t>
+      </w:r>
+      <w:r>
+        <w:rPr>
+          <w:sz w:val="16"/>
+          <w:szCs w:val="16"/>
+          <w:lang w:val="fr-FR"/>
+        </w:rPr>
+        <w:t xml:space="preserve"> Chaque cheval est lié à un père et une mère (1,1).</w:t>
+      </w:r>
+    </w:p>
+    <w:p>
+      <w:pPr>
+        <w:spacing w:after="0"/>
+        <w:rPr>
+          <w:b/>
+          <w:bCs/>
+          <w:sz w:val="16"/>
+          <w:szCs w:val="16"/>
+          <w:lang w:val="fr-FR"/>
+        </w:rPr>
+      </w:pPr>
+      <w:r>
+        <w:rPr>
+          <w:b/>
+          <w:bCs/>
+          <w:sz w:val="16"/>
+          <w:szCs w:val="16"/>
+          <w:lang w:val="fr-FR"/>
+        </w:rPr>
+        <w:t>Réunion - Course (1)</w:t>
+      </w:r>
+    </w:p>
+    <w:p>
+      <w:pPr>
+        <w:spacing w:after="0"/>
+        <w:rPr>
+          <w:sz w:val="16"/>
+          <w:szCs w:val="16"/>
+          <w:lang w:val="fr-FR"/>
+        </w:rPr>
+      </w:pPr>
+      <w:r>
+        <w:rPr>
+          <w:b/>
+          <w:bCs/>
+          <w:sz w:val="16"/>
+          <w:szCs w:val="16"/>
+          <w:lang w:val="fr-FR"/>
+        </w:rPr>
+        <w:t>Entités :</w:t>
+      </w:r>
+      <w:r>
+        <w:rPr>
+          <w:sz w:val="16"/>
+          <w:szCs w:val="16"/>
+          <w:lang w:val="fr-FR"/>
+        </w:rPr>
+        <w:t xml:space="preserve"> Réunion et Course</w:t>
+      </w:r>
+    </w:p>
+    <w:p>
+      <w:pPr>
+        <w:spacing w:after="0"/>
+        <w:rPr>
+          <w:sz w:val="16"/>
+          <w:szCs w:val="16"/>
+          <w:lang w:val="fr-FR"/>
+        </w:rPr>
+      </w:pPr>
+      <w:r>
+        <w:rPr>
+          <w:b/>
+          <w:bCs/>
+          <w:sz w:val="16"/>
+          <w:szCs w:val="16"/>
+          <w:lang w:val="fr-FR"/>
+        </w:rPr>
+        <w:t>Relation :</w:t>
+      </w:r>
+      <w:r>
+        <w:rPr>
+          <w:sz w:val="16"/>
+          <w:szCs w:val="16"/>
+          <w:lang w:val="fr-FR"/>
+        </w:rPr>
+        <w:t xml:space="preserve"> Une réunion peut inclure plusieurs courses, mais chaque course ne peut appartenir qu'à une seule réunion. Il s'agit d'une relation 1.</w:t>
+      </w:r>
+    </w:p>
+    <w:p>
+      <w:pPr>
+        <w:spacing w:after="0"/>
+        <w:rPr>
+          <w:lang w:val="fr-FR"/>
+        </w:rPr>
+      </w:pPr>
+      <w:r>
+        <w:rPr>
+          <w:b/>
+          <w:bCs/>
+          <w:sz w:val="16"/>
+          <w:szCs w:val="16"/>
+          <w:lang w:val="fr-FR"/>
+        </w:rPr>
+        <w:t>Cardinalités :</w:t>
+      </w:r>
+      <w:r>
+        <w:rPr>
+          <w:sz w:val="16"/>
+          <w:szCs w:val="16"/>
+          <w:lang w:val="fr-FR"/>
+        </w:rPr>
+        <w:t xml:space="preserve"> Une réunion a 1 ou plusieurs courses (1,N), et une course est associée à une seule réunion (1).</w:t>
       </w:r>
     </w:p>
     <w:p/>
@@ -642,19 +2571,23 @@
     <w:p/>
     <w:p/>
     <w:p/>
+    <w:p/>
+    <w:p/>
+    <w:p/>
+    <w:p/>
+    <w:p/>
+    <w:p/>
+    <w:p/>
+    <w:p/>
+    <w:p/>
+    <w:p/>
     <w:p>
       <w:pPr>
         <w:pStyle w:val="Titre1"/>
       </w:pPr>
       <w:r>
         <w:lastRenderedPageBreak/>
-        <w:t>8</w:t>
-      </w:r>
-      <w:r>
-        <w:t xml:space="preserve">. </w:t>
-      </w:r>
-      <w:r>
-        <w:t>Modèle Physique des Données Cas Horse</w:t>
+        <w:t>8. Modèle Physique des Données Cas Horse</w:t>
       </w:r>
     </w:p>
     <w:p/>
@@ -716,8 +2649,987 @@
     </w:p>
     <w:p/>
     <w:p>
-      <w:r>
-        <w:t>Relations et cardinalités:</w:t>
+      <w:pPr>
+        <w:spacing w:after="0"/>
+        <w:rPr>
+          <w:b/>
+          <w:bCs/>
+          <w:sz w:val="16"/>
+          <w:szCs w:val="16"/>
+          <w:lang w:val="fr-FR"/>
+        </w:rPr>
+      </w:pPr>
+      <w:r>
+        <w:rPr>
+          <w:b/>
+          <w:bCs/>
+          <w:sz w:val="16"/>
+          <w:szCs w:val="16"/>
+          <w:lang w:val="fr-FR"/>
+        </w:rPr>
+        <w:t>2.1 Cheval - Vétérinaire : Association "Vacciner" devient une entité</w:t>
+      </w:r>
+    </w:p>
+    <w:p>
+      <w:pPr>
+        <w:numPr>
+          <w:ilvl w:val="0"/>
+          <w:numId w:val="12"/>
+        </w:numPr>
+        <w:spacing w:after="0"/>
+        <w:rPr>
+          <w:b/>
+          <w:bCs/>
+          <w:sz w:val="16"/>
+          <w:szCs w:val="16"/>
+          <w:lang w:val="fr-FR"/>
+        </w:rPr>
+      </w:pPr>
+      <w:r>
+        <w:rPr>
+          <w:b/>
+          <w:bCs/>
+          <w:sz w:val="16"/>
+          <w:szCs w:val="16"/>
+          <w:lang w:val="fr-FR"/>
+        </w:rPr>
+        <w:t>Contexte</w:t>
+      </w:r>
+      <w:r>
+        <w:rPr>
+          <w:sz w:val="16"/>
+          <w:szCs w:val="16"/>
+          <w:lang w:val="fr-FR"/>
+        </w:rPr>
+        <w:t xml:space="preserve"> : Dans le MCD, il existe une relation </w:t>
+      </w:r>
+      <w:r>
+        <w:rPr>
+          <w:b/>
+          <w:bCs/>
+          <w:sz w:val="16"/>
+          <w:szCs w:val="16"/>
+          <w:lang w:val="fr-FR"/>
+        </w:rPr>
+        <w:t>N</w:t>
+      </w:r>
+    </w:p>
+    <w:p>
+      <w:pPr>
+        <w:spacing w:after="0"/>
+        <w:ind w:left="720"/>
+        <w:rPr>
+          <w:sz w:val="16"/>
+          <w:szCs w:val="16"/>
+          <w:lang w:val="fr-FR"/>
+        </w:rPr>
+      </w:pPr>
+      <w:r>
+        <w:rPr>
+          <w:sz w:val="16"/>
+          <w:szCs w:val="16"/>
+          <w:lang w:val="fr-FR"/>
+        </w:rPr>
+        <w:t>entre Cheval et Vétérinaire. Un cheval peut être vacciné par plusieurs vétérinaires, et un vétérinaire peut vacciner plusieurs chevaux.</w:t>
+      </w:r>
+    </w:p>
+    <w:p>
+      <w:pPr>
+        <w:numPr>
+          <w:ilvl w:val="0"/>
+          <w:numId w:val="12"/>
+        </w:numPr>
+        <w:spacing w:after="0"/>
+        <w:rPr>
+          <w:b/>
+          <w:bCs/>
+          <w:sz w:val="16"/>
+          <w:szCs w:val="16"/>
+          <w:lang w:val="fr-FR"/>
+        </w:rPr>
+      </w:pPr>
+      <w:r>
+        <w:rPr>
+          <w:b/>
+          <w:bCs/>
+          <w:sz w:val="16"/>
+          <w:szCs w:val="16"/>
+          <w:lang w:val="fr-FR"/>
+        </w:rPr>
+        <w:t>Pourquoi une transformation ?</w:t>
+      </w:r>
+      <w:r>
+        <w:rPr>
+          <w:sz w:val="16"/>
+          <w:szCs w:val="16"/>
+          <w:lang w:val="fr-FR"/>
+        </w:rPr>
+        <w:t xml:space="preserve"> : La relation </w:t>
+      </w:r>
+      <w:r>
+        <w:rPr>
+          <w:b/>
+          <w:bCs/>
+          <w:sz w:val="16"/>
+          <w:szCs w:val="16"/>
+          <w:lang w:val="fr-FR"/>
+        </w:rPr>
+        <w:t>N</w:t>
+      </w:r>
+    </w:p>
+    <w:p>
+      <w:pPr>
+        <w:spacing w:after="0"/>
+        <w:ind w:left="720"/>
+        <w:rPr>
+          <w:sz w:val="16"/>
+          <w:szCs w:val="16"/>
+          <w:lang w:val="fr-FR"/>
+        </w:rPr>
+      </w:pPr>
+      <w:r>
+        <w:rPr>
+          <w:sz w:val="16"/>
+          <w:szCs w:val="16"/>
+          <w:lang w:val="fr-FR"/>
+        </w:rPr>
+        <w:t xml:space="preserve">entre Cheval et Vétérinaire nécessite une table de jointure pour être représentée dans une base de données relationnelle. En outre, l'action de vaccination elle-même peut inclure des détails supplémentaires, comme la </w:t>
+      </w:r>
+      <w:r>
+        <w:rPr>
+          <w:b/>
+          <w:bCs/>
+          <w:sz w:val="16"/>
+          <w:szCs w:val="16"/>
+          <w:lang w:val="fr-FR"/>
+        </w:rPr>
+        <w:t>date de vaccination</w:t>
+      </w:r>
+      <w:r>
+        <w:rPr>
+          <w:sz w:val="16"/>
+          <w:szCs w:val="16"/>
+          <w:lang w:val="fr-FR"/>
+        </w:rPr>
+        <w:t xml:space="preserve"> ou le </w:t>
+      </w:r>
+      <w:r>
+        <w:rPr>
+          <w:b/>
+          <w:bCs/>
+          <w:sz w:val="16"/>
+          <w:szCs w:val="16"/>
+          <w:lang w:val="fr-FR"/>
+        </w:rPr>
+        <w:t>type de vaccin</w:t>
+      </w:r>
+      <w:r>
+        <w:rPr>
+          <w:sz w:val="16"/>
+          <w:szCs w:val="16"/>
+          <w:lang w:val="fr-FR"/>
+        </w:rPr>
+        <w:t>.</w:t>
+      </w:r>
+    </w:p>
+    <w:p>
+      <w:pPr>
+        <w:numPr>
+          <w:ilvl w:val="0"/>
+          <w:numId w:val="12"/>
+        </w:numPr>
+        <w:spacing w:after="0"/>
+        <w:rPr>
+          <w:sz w:val="16"/>
+          <w:szCs w:val="16"/>
+          <w:lang w:val="fr-FR"/>
+        </w:rPr>
+      </w:pPr>
+      <w:r>
+        <w:rPr>
+          <w:b/>
+          <w:bCs/>
+          <w:sz w:val="16"/>
+          <w:szCs w:val="16"/>
+          <w:lang w:val="fr-FR"/>
+        </w:rPr>
+        <w:t>Transformation en entité</w:t>
+      </w:r>
+      <w:r>
+        <w:rPr>
+          <w:sz w:val="16"/>
+          <w:szCs w:val="16"/>
+          <w:lang w:val="fr-FR"/>
+        </w:rPr>
+        <w:t xml:space="preserve"> : L'association </w:t>
+      </w:r>
+      <w:r>
+        <w:rPr>
+          <w:b/>
+          <w:bCs/>
+          <w:sz w:val="16"/>
+          <w:szCs w:val="16"/>
+          <w:lang w:val="fr-FR"/>
+        </w:rPr>
+        <w:t>"Vacciner"</w:t>
+      </w:r>
+      <w:r>
+        <w:rPr>
+          <w:sz w:val="16"/>
+          <w:szCs w:val="16"/>
+          <w:lang w:val="fr-FR"/>
+        </w:rPr>
+        <w:t xml:space="preserve"> devient une entité dans le MPD, qui inclut non seulement les identifiants des entités Cheval et Vétérinaire, mais aussi des informations supplémentaires comme :</w:t>
+      </w:r>
+    </w:p>
+    <w:p>
+      <w:pPr>
+        <w:numPr>
+          <w:ilvl w:val="1"/>
+          <w:numId w:val="12"/>
+        </w:numPr>
+        <w:spacing w:after="0"/>
+        <w:rPr>
+          <w:sz w:val="16"/>
+          <w:szCs w:val="16"/>
+          <w:lang w:val="fr-FR"/>
+        </w:rPr>
+      </w:pPr>
+      <w:r>
+        <w:rPr>
+          <w:sz w:val="16"/>
+          <w:szCs w:val="16"/>
+          <w:lang w:val="fr-FR"/>
+        </w:rPr>
+        <w:t>vac_id (référence au vaccin)</w:t>
+      </w:r>
+    </w:p>
+    <w:p>
+      <w:pPr>
+        <w:numPr>
+          <w:ilvl w:val="1"/>
+          <w:numId w:val="12"/>
+        </w:numPr>
+        <w:spacing w:after="0"/>
+        <w:rPr>
+          <w:sz w:val="16"/>
+          <w:szCs w:val="16"/>
+          <w:lang w:val="fr-FR"/>
+        </w:rPr>
+      </w:pPr>
+      <w:r>
+        <w:rPr>
+          <w:sz w:val="16"/>
+          <w:szCs w:val="16"/>
+          <w:lang w:val="fr-FR"/>
+        </w:rPr>
+        <w:t>vac_type (type de vaccin)</w:t>
+      </w:r>
+    </w:p>
+    <w:p>
+      <w:pPr>
+        <w:numPr>
+          <w:ilvl w:val="1"/>
+          <w:numId w:val="12"/>
+        </w:numPr>
+        <w:spacing w:after="0"/>
+        <w:rPr>
+          <w:sz w:val="16"/>
+          <w:szCs w:val="16"/>
+          <w:lang w:val="fr-FR"/>
+        </w:rPr>
+      </w:pPr>
+      <w:r>
+        <w:rPr>
+          <w:sz w:val="16"/>
+          <w:szCs w:val="16"/>
+          <w:lang w:val="fr-FR"/>
+        </w:rPr>
+        <w:t>DateVaccination (date et heure de la vaccination)</w:t>
+      </w:r>
+    </w:p>
+    <w:p>
+      <w:pPr>
+        <w:numPr>
+          <w:ilvl w:val="0"/>
+          <w:numId w:val="12"/>
+        </w:numPr>
+        <w:spacing w:after="0"/>
+        <w:rPr>
+          <w:b/>
+          <w:bCs/>
+          <w:sz w:val="16"/>
+          <w:szCs w:val="16"/>
+          <w:lang w:val="fr-FR"/>
+        </w:rPr>
+      </w:pPr>
+      <w:r>
+        <w:rPr>
+          <w:b/>
+          <w:bCs/>
+          <w:sz w:val="16"/>
+          <w:szCs w:val="16"/>
+          <w:lang w:val="fr-FR"/>
+        </w:rPr>
+        <w:t>Avantage</w:t>
+      </w:r>
+      <w:r>
+        <w:rPr>
+          <w:sz w:val="16"/>
+          <w:szCs w:val="16"/>
+          <w:lang w:val="fr-FR"/>
+        </w:rPr>
+        <w:t xml:space="preserve"> : Cette transformation permet de suivre chaque vaccination de manière granulaire, tout en gérant la relation </w:t>
+      </w:r>
+      <w:r>
+        <w:rPr>
+          <w:b/>
+          <w:bCs/>
+          <w:sz w:val="16"/>
+          <w:szCs w:val="16"/>
+          <w:lang w:val="fr-FR"/>
+        </w:rPr>
+        <w:t>N</w:t>
+      </w:r>
+    </w:p>
+    <w:p>
+      <w:pPr>
+        <w:spacing w:after="0"/>
+        <w:ind w:left="720"/>
+        <w:rPr>
+          <w:sz w:val="16"/>
+          <w:szCs w:val="16"/>
+          <w:lang w:val="fr-FR"/>
+        </w:rPr>
+      </w:pPr>
+      <w:r>
+        <w:rPr>
+          <w:sz w:val="16"/>
+          <w:szCs w:val="16"/>
+          <w:lang w:val="fr-FR"/>
+        </w:rPr>
+        <w:lastRenderedPageBreak/>
+        <w:t>entre les chevaux et les vétérinaires. Cela permet aussi d’ajouter des attributs importants pour la gestion des vaccinations.</w:t>
+      </w:r>
+    </w:p>
+    <w:p>
+      <w:pPr>
+        <w:spacing w:after="0"/>
+        <w:rPr>
+          <w:b/>
+          <w:bCs/>
+          <w:sz w:val="16"/>
+          <w:szCs w:val="16"/>
+          <w:lang w:val="fr-FR"/>
+        </w:rPr>
+      </w:pPr>
+      <w:r>
+        <w:rPr>
+          <w:b/>
+          <w:bCs/>
+          <w:sz w:val="16"/>
+          <w:szCs w:val="16"/>
+          <w:lang w:val="fr-FR"/>
+        </w:rPr>
+        <w:t>2.2 Course - Partant : Association "Courrir" devient une entité</w:t>
+      </w:r>
+    </w:p>
+    <w:p>
+      <w:pPr>
+        <w:numPr>
+          <w:ilvl w:val="0"/>
+          <w:numId w:val="13"/>
+        </w:numPr>
+        <w:spacing w:after="0"/>
+        <w:rPr>
+          <w:b/>
+          <w:bCs/>
+          <w:sz w:val="16"/>
+          <w:szCs w:val="16"/>
+          <w:lang w:val="fr-FR"/>
+        </w:rPr>
+      </w:pPr>
+      <w:r>
+        <w:rPr>
+          <w:b/>
+          <w:bCs/>
+          <w:sz w:val="16"/>
+          <w:szCs w:val="16"/>
+          <w:lang w:val="fr-FR"/>
+        </w:rPr>
+        <w:t>Contexte</w:t>
+      </w:r>
+      <w:r>
+        <w:rPr>
+          <w:sz w:val="16"/>
+          <w:szCs w:val="16"/>
+          <w:lang w:val="fr-FR"/>
+        </w:rPr>
+        <w:t xml:space="preserve"> : Dans le MCD, il existe une relation </w:t>
+      </w:r>
+      <w:r>
+        <w:rPr>
+          <w:b/>
+          <w:bCs/>
+          <w:sz w:val="16"/>
+          <w:szCs w:val="16"/>
+          <w:lang w:val="fr-FR"/>
+        </w:rPr>
+        <w:t>N</w:t>
+      </w:r>
+    </w:p>
+    <w:p>
+      <w:pPr>
+        <w:spacing w:after="0"/>
+        <w:ind w:left="720"/>
+        <w:rPr>
+          <w:sz w:val="16"/>
+          <w:szCs w:val="16"/>
+          <w:lang w:val="fr-FR"/>
+        </w:rPr>
+      </w:pPr>
+      <w:r>
+        <w:rPr>
+          <w:sz w:val="16"/>
+          <w:szCs w:val="16"/>
+          <w:lang w:val="fr-FR"/>
+        </w:rPr>
+        <w:t>entre Course et Partant (cheval participant). Un cheval peut participer à plusieurs courses, et une course peut inclure plusieurs chevaux.</w:t>
+      </w:r>
+    </w:p>
+    <w:p>
+      <w:pPr>
+        <w:numPr>
+          <w:ilvl w:val="0"/>
+          <w:numId w:val="13"/>
+        </w:numPr>
+        <w:spacing w:after="0"/>
+        <w:rPr>
+          <w:b/>
+          <w:bCs/>
+          <w:sz w:val="16"/>
+          <w:szCs w:val="16"/>
+          <w:lang w:val="fr-FR"/>
+        </w:rPr>
+      </w:pPr>
+      <w:r>
+        <w:rPr>
+          <w:b/>
+          <w:bCs/>
+          <w:sz w:val="16"/>
+          <w:szCs w:val="16"/>
+          <w:lang w:val="fr-FR"/>
+        </w:rPr>
+        <w:t>Pourquoi une transformation ?</w:t>
+      </w:r>
+      <w:r>
+        <w:rPr>
+          <w:sz w:val="16"/>
+          <w:szCs w:val="16"/>
+          <w:lang w:val="fr-FR"/>
+        </w:rPr>
+        <w:t xml:space="preserve"> : Comme dans les autres relations </w:t>
+      </w:r>
+      <w:r>
+        <w:rPr>
+          <w:b/>
+          <w:bCs/>
+          <w:sz w:val="16"/>
+          <w:szCs w:val="16"/>
+          <w:lang w:val="fr-FR"/>
+        </w:rPr>
+        <w:t>N</w:t>
+      </w:r>
+    </w:p>
+    <w:p>
+      <w:pPr>
+        <w:spacing w:after="0"/>
+        <w:ind w:left="720"/>
+        <w:rPr>
+          <w:sz w:val="16"/>
+          <w:szCs w:val="16"/>
+          <w:lang w:val="fr-FR"/>
+        </w:rPr>
+      </w:pPr>
+      <w:r>
+        <w:rPr>
+          <w:sz w:val="16"/>
+          <w:szCs w:val="16"/>
+          <w:lang w:val="fr-FR"/>
+        </w:rPr>
+        <w:t>cette relation ne peut pas être représentée directement dans un MPD sans une table de jointure. En plus, il peut y avoir des informations supplémentaires liées à la participation d’un cheval à une course.</w:t>
+      </w:r>
+    </w:p>
+    <w:p>
+      <w:pPr>
+        <w:numPr>
+          <w:ilvl w:val="0"/>
+          <w:numId w:val="13"/>
+        </w:numPr>
+        <w:spacing w:after="0"/>
+        <w:rPr>
+          <w:b/>
+          <w:bCs/>
+          <w:sz w:val="16"/>
+          <w:szCs w:val="16"/>
+          <w:lang w:val="fr-FR"/>
+        </w:rPr>
+      </w:pPr>
+      <w:r>
+        <w:rPr>
+          <w:b/>
+          <w:bCs/>
+          <w:sz w:val="16"/>
+          <w:szCs w:val="16"/>
+          <w:lang w:val="fr-FR"/>
+        </w:rPr>
+        <w:t>Transformation en entité</w:t>
+      </w:r>
+      <w:r>
+        <w:rPr>
+          <w:sz w:val="16"/>
+          <w:szCs w:val="16"/>
+          <w:lang w:val="fr-FR"/>
+        </w:rPr>
+        <w:t xml:space="preserve"> : L’association </w:t>
+      </w:r>
+      <w:r>
+        <w:rPr>
+          <w:b/>
+          <w:bCs/>
+          <w:sz w:val="16"/>
+          <w:szCs w:val="16"/>
+          <w:lang w:val="fr-FR"/>
+        </w:rPr>
+        <w:t>"Courrir"</w:t>
+      </w:r>
+      <w:r>
+        <w:rPr>
+          <w:sz w:val="16"/>
+          <w:szCs w:val="16"/>
+          <w:lang w:val="fr-FR"/>
+        </w:rPr>
+        <w:t xml:space="preserve"> devient une entité dans le MPD, ce qui permet de gérer non seulement la relation </w:t>
+      </w:r>
+      <w:r>
+        <w:rPr>
+          <w:b/>
+          <w:bCs/>
+          <w:sz w:val="16"/>
+          <w:szCs w:val="16"/>
+          <w:lang w:val="fr-FR"/>
+        </w:rPr>
+        <w:t>N</w:t>
+      </w:r>
+    </w:p>
+    <w:p>
+      <w:pPr>
+        <w:spacing w:after="0"/>
+        <w:rPr>
+          <w:sz w:val="16"/>
+          <w:szCs w:val="16"/>
+          <w:lang w:val="fr-FR"/>
+        </w:rPr>
+      </w:pPr>
+      <w:r>
+        <w:rPr>
+          <w:sz w:val="16"/>
+          <w:szCs w:val="16"/>
+          <w:lang w:val="fr-FR"/>
+        </w:rPr>
+        <w:tab/>
+      </w:r>
+      <w:r>
+        <w:rPr>
+          <w:sz w:val="16"/>
+          <w:szCs w:val="16"/>
+          <w:lang w:val="fr-FR"/>
+        </w:rPr>
+        <w:t>mais aussi des attributs comme :</w:t>
+      </w:r>
+    </w:p>
+    <w:p>
+      <w:pPr>
+        <w:numPr>
+          <w:ilvl w:val="1"/>
+          <w:numId w:val="13"/>
+        </w:numPr>
+        <w:spacing w:after="0"/>
+        <w:rPr>
+          <w:sz w:val="16"/>
+          <w:szCs w:val="16"/>
+          <w:lang w:val="fr-FR"/>
+        </w:rPr>
+      </w:pPr>
+      <w:r>
+        <w:rPr>
+          <w:sz w:val="16"/>
+          <w:szCs w:val="16"/>
+          <w:lang w:val="fr-FR"/>
+        </w:rPr>
+        <w:t>par_id (identifiant du cheval partant)</w:t>
+      </w:r>
+    </w:p>
+    <w:p>
+      <w:pPr>
+        <w:numPr>
+          <w:ilvl w:val="1"/>
+          <w:numId w:val="13"/>
+        </w:numPr>
+        <w:spacing w:after="0"/>
+        <w:rPr>
+          <w:sz w:val="16"/>
+          <w:szCs w:val="16"/>
+          <w:lang w:val="fr-FR"/>
+        </w:rPr>
+      </w:pPr>
+      <w:r>
+        <w:rPr>
+          <w:sz w:val="16"/>
+          <w:szCs w:val="16"/>
+          <w:lang w:val="fr-FR"/>
+        </w:rPr>
+        <w:t>cou_id (identifiant de la course)</w:t>
+      </w:r>
+    </w:p>
+    <w:p>
+      <w:pPr>
+        <w:numPr>
+          <w:ilvl w:val="1"/>
+          <w:numId w:val="13"/>
+        </w:numPr>
+        <w:spacing w:after="0"/>
+        <w:rPr>
+          <w:sz w:val="16"/>
+          <w:szCs w:val="16"/>
+          <w:lang w:val="fr-FR"/>
+        </w:rPr>
+      </w:pPr>
+      <w:r>
+        <w:rPr>
+          <w:sz w:val="16"/>
+          <w:szCs w:val="16"/>
+          <w:lang w:val="fr-FR"/>
+        </w:rPr>
+        <w:t>par_place_corde (place du cheval dans la course)</w:t>
+      </w:r>
+    </w:p>
+    <w:p>
+      <w:pPr>
+        <w:numPr>
+          <w:ilvl w:val="1"/>
+          <w:numId w:val="13"/>
+        </w:numPr>
+        <w:spacing w:after="0"/>
+        <w:rPr>
+          <w:sz w:val="16"/>
+          <w:szCs w:val="16"/>
+          <w:lang w:val="fr-FR"/>
+        </w:rPr>
+      </w:pPr>
+      <w:r>
+        <w:rPr>
+          <w:sz w:val="16"/>
+          <w:szCs w:val="16"/>
+          <w:lang w:val="fr-FR"/>
+        </w:rPr>
+        <w:t>par_gains (gains du cheval à la fin de la course)</w:t>
+      </w:r>
+    </w:p>
+    <w:p>
+      <w:pPr>
+        <w:numPr>
+          <w:ilvl w:val="0"/>
+          <w:numId w:val="13"/>
+        </w:numPr>
+        <w:spacing w:after="0"/>
+        <w:rPr>
+          <w:sz w:val="16"/>
+          <w:szCs w:val="16"/>
+          <w:lang w:val="fr-FR"/>
+        </w:rPr>
+      </w:pPr>
+      <w:r>
+        <w:rPr>
+          <w:b/>
+          <w:bCs/>
+          <w:sz w:val="16"/>
+          <w:szCs w:val="16"/>
+          <w:lang w:val="fr-FR"/>
+        </w:rPr>
+        <w:t>Avantage</w:t>
+      </w:r>
+      <w:r>
+        <w:rPr>
+          <w:sz w:val="16"/>
+          <w:szCs w:val="16"/>
+          <w:lang w:val="fr-FR"/>
+        </w:rPr>
+        <w:t xml:space="preserve"> : La transformation permet d’ajouter des informations spécifiques à chaque course (place du cheval, gains), tout en maintenant la gestion des relations multiples entre courses et chevaux. Cela améliore la précision et la gestion des données.</w:t>
+      </w:r>
+    </w:p>
+    <w:p>
+      <w:pPr>
+        <w:spacing w:after="0"/>
+        <w:rPr>
+          <w:b/>
+          <w:bCs/>
+          <w:sz w:val="16"/>
+          <w:szCs w:val="16"/>
+          <w:lang w:val="fr-FR"/>
+        </w:rPr>
+      </w:pPr>
+      <w:r>
+        <w:rPr>
+          <w:b/>
+          <w:bCs/>
+          <w:sz w:val="16"/>
+          <w:szCs w:val="16"/>
+          <w:lang w:val="fr-FR"/>
+        </w:rPr>
+        <w:t>2.3 Jockey - Partant : Association "Monter" devient une entité</w:t>
+      </w:r>
+    </w:p>
+    <w:p>
+      <w:pPr>
+        <w:numPr>
+          <w:ilvl w:val="0"/>
+          <w:numId w:val="14"/>
+        </w:numPr>
+        <w:spacing w:after="0"/>
+        <w:rPr>
+          <w:b/>
+          <w:bCs/>
+          <w:sz w:val="16"/>
+          <w:szCs w:val="16"/>
+          <w:lang w:val="fr-FR"/>
+        </w:rPr>
+      </w:pPr>
+      <w:r>
+        <w:rPr>
+          <w:b/>
+          <w:bCs/>
+          <w:sz w:val="16"/>
+          <w:szCs w:val="16"/>
+          <w:lang w:val="fr-FR"/>
+        </w:rPr>
+        <w:t>Contexte</w:t>
+      </w:r>
+      <w:r>
+        <w:rPr>
+          <w:sz w:val="16"/>
+          <w:szCs w:val="16"/>
+          <w:lang w:val="fr-FR"/>
+        </w:rPr>
+        <w:t xml:space="preserve"> : Dans le MCD, il existe une relation </w:t>
+      </w:r>
+      <w:r>
+        <w:rPr>
+          <w:b/>
+          <w:bCs/>
+          <w:sz w:val="16"/>
+          <w:szCs w:val="16"/>
+          <w:lang w:val="fr-FR"/>
+        </w:rPr>
+        <w:t>N</w:t>
+      </w:r>
+    </w:p>
+    <w:p>
+      <w:pPr>
+        <w:spacing w:after="0"/>
+        <w:ind w:left="720"/>
+        <w:rPr>
+          <w:sz w:val="16"/>
+          <w:szCs w:val="16"/>
+          <w:lang w:val="fr-FR"/>
+        </w:rPr>
+      </w:pPr>
+      <w:r>
+        <w:rPr>
+          <w:sz w:val="16"/>
+          <w:szCs w:val="16"/>
+          <w:lang w:val="fr-FR"/>
+        </w:rPr>
+        <w:t>entre Jockey et Partant. Un jockey peut monter plusieurs chevaux, et un cheval peut être monté par différents jockeys dans différentes courses.</w:t>
+      </w:r>
+    </w:p>
+    <w:p>
+      <w:pPr>
+        <w:numPr>
+          <w:ilvl w:val="0"/>
+          <w:numId w:val="14"/>
+        </w:numPr>
+        <w:spacing w:after="0"/>
+        <w:rPr>
+          <w:b/>
+          <w:bCs/>
+          <w:sz w:val="16"/>
+          <w:szCs w:val="16"/>
+          <w:lang w:val="fr-FR"/>
+        </w:rPr>
+      </w:pPr>
+      <w:r>
+        <w:rPr>
+          <w:b/>
+          <w:bCs/>
+          <w:sz w:val="16"/>
+          <w:szCs w:val="16"/>
+          <w:lang w:val="fr-FR"/>
+        </w:rPr>
+        <w:t>Pourquoi une transformation ?</w:t>
+      </w:r>
+      <w:r>
+        <w:rPr>
+          <w:sz w:val="16"/>
+          <w:szCs w:val="16"/>
+          <w:lang w:val="fr-FR"/>
+        </w:rPr>
+        <w:t xml:space="preserve"> : Cette relation </w:t>
+      </w:r>
+      <w:r>
+        <w:rPr>
+          <w:b/>
+          <w:bCs/>
+          <w:sz w:val="16"/>
+          <w:szCs w:val="16"/>
+          <w:lang w:val="fr-FR"/>
+        </w:rPr>
+        <w:t>N</w:t>
+      </w:r>
+    </w:p>
+    <w:p>
+      <w:pPr>
+        <w:spacing w:after="0"/>
+        <w:ind w:left="720"/>
+        <w:rPr>
+          <w:sz w:val="16"/>
+          <w:szCs w:val="16"/>
+          <w:lang w:val="fr-FR"/>
+        </w:rPr>
+      </w:pPr>
+      <w:r>
+        <w:rPr>
+          <w:sz w:val="16"/>
+          <w:szCs w:val="16"/>
+          <w:lang w:val="fr-FR"/>
+        </w:rPr>
+        <w:t>nécessite une table intermédiaire dans le MPD pour gérer les multiples participations d’un jockey dans différentes courses.</w:t>
+      </w:r>
+    </w:p>
+    <w:p>
+      <w:pPr>
+        <w:numPr>
+          <w:ilvl w:val="0"/>
+          <w:numId w:val="14"/>
+        </w:numPr>
+        <w:spacing w:after="0"/>
+        <w:rPr>
+          <w:sz w:val="16"/>
+          <w:szCs w:val="16"/>
+          <w:lang w:val="fr-FR"/>
+        </w:rPr>
+      </w:pPr>
+      <w:r>
+        <w:rPr>
+          <w:b/>
+          <w:bCs/>
+          <w:sz w:val="16"/>
+          <w:szCs w:val="16"/>
+          <w:lang w:val="fr-FR"/>
+        </w:rPr>
+        <w:t>Transformation en entité</w:t>
+      </w:r>
+      <w:r>
+        <w:rPr>
+          <w:sz w:val="16"/>
+          <w:szCs w:val="16"/>
+          <w:lang w:val="fr-FR"/>
+        </w:rPr>
+        <w:t xml:space="preserve"> : L’association </w:t>
+      </w:r>
+      <w:r>
+        <w:rPr>
+          <w:b/>
+          <w:bCs/>
+          <w:sz w:val="16"/>
+          <w:szCs w:val="16"/>
+          <w:lang w:val="fr-FR"/>
+        </w:rPr>
+        <w:t>"Monter"</w:t>
+      </w:r>
+      <w:r>
+        <w:rPr>
+          <w:sz w:val="16"/>
+          <w:szCs w:val="16"/>
+          <w:lang w:val="fr-FR"/>
+        </w:rPr>
+        <w:t xml:space="preserve"> devient une entité dans le MPD, ce qui permet d’ajouter des informations supplémentaires comme :</w:t>
+      </w:r>
+    </w:p>
+    <w:p>
+      <w:pPr>
+        <w:numPr>
+          <w:ilvl w:val="1"/>
+          <w:numId w:val="14"/>
+        </w:numPr>
+        <w:spacing w:after="0"/>
+        <w:rPr>
+          <w:sz w:val="16"/>
+          <w:szCs w:val="16"/>
+          <w:lang w:val="fr-FR"/>
+        </w:rPr>
+      </w:pPr>
+      <w:r>
+        <w:rPr>
+          <w:sz w:val="16"/>
+          <w:szCs w:val="16"/>
+          <w:lang w:val="fr-FR"/>
+        </w:rPr>
+        <w:t>mon_id (identifiant du jockey)</w:t>
+      </w:r>
+    </w:p>
+    <w:p>
+      <w:pPr>
+        <w:numPr>
+          <w:ilvl w:val="1"/>
+          <w:numId w:val="14"/>
+        </w:numPr>
+        <w:spacing w:after="0"/>
+        <w:rPr>
+          <w:sz w:val="16"/>
+          <w:szCs w:val="16"/>
+          <w:lang w:val="fr-FR"/>
+        </w:rPr>
+      </w:pPr>
+      <w:r>
+        <w:rPr>
+          <w:sz w:val="16"/>
+          <w:szCs w:val="16"/>
+          <w:lang w:val="fr-FR"/>
+        </w:rPr>
+        <w:t>par_id (identifiant du partant)</w:t>
+      </w:r>
+    </w:p>
+    <w:p>
+      <w:pPr>
+        <w:numPr>
+          <w:ilvl w:val="1"/>
+          <w:numId w:val="14"/>
+        </w:numPr>
+        <w:spacing w:after="0"/>
+        <w:rPr>
+          <w:sz w:val="16"/>
+          <w:szCs w:val="16"/>
+          <w:lang w:val="fr-FR"/>
+        </w:rPr>
+      </w:pPr>
+      <w:r>
+        <w:rPr>
+          <w:sz w:val="16"/>
+          <w:szCs w:val="16"/>
+          <w:lang w:val="fr-FR"/>
+        </w:rPr>
+        <w:t>trot, galop, obstacle (types de course)</w:t>
       </w:r>
     </w:p>
     <w:p/>
@@ -726,19 +3638,17 @@
     <w:p/>
     <w:p/>
     <w:p/>
+    <w:p/>
+    <w:p/>
+    <w:p/>
+    <w:p/>
     <w:p>
       <w:pPr>
         <w:pStyle w:val="Titre1"/>
       </w:pPr>
       <w:r>
         <w:lastRenderedPageBreak/>
-        <w:t>9</w:t>
-      </w:r>
-      <w:r>
-        <w:t xml:space="preserve">. </w:t>
-      </w:r>
-      <w:r>
-        <w:t>Dictionnaire des données Cas Horse</w:t>
+        <w:t>9. Dictionnaire des données Cas Horse</w:t>
       </w:r>
     </w:p>
     <w:p/>
@@ -790,31 +3700,18 @@
     <w:p/>
     <w:p/>
     <w:p/>
-    <w:p/>
-    <w:p/>
-    <w:p/>
-    <w:p/>
-    <w:p/>
-    <w:p/>
-    <w:p/>
-    <w:p/>
     <w:p>
       <w:pPr>
         <w:pStyle w:val="Titre1"/>
       </w:pPr>
       <w:r>
-        <w:lastRenderedPageBreak/>
-        <w:t>10</w:t>
-      </w:r>
-      <w:r>
-        <w:t>. Conclusion</w:t>
-      </w:r>
-    </w:p>
-    <w:p/>
-    <w:p>
-      <w:r>
-        <w:t>Ce rapport met en évidence les principaux problèmes identifiés dans le modèle conceptuel fourni, ainsi que des solutions pour y remédier. Une attention particulière doit être portée aux relations entre entités et à la gestion des identifiants pour éviter les incohérences lors de l'implémentation de la base de données.</w:t>
-      </w:r>
+        <w:t xml:space="preserve">10. </w:t>
+      </w:r>
+      <w:proofErr w:type="gramStart"/>
+      <w:r>
+        <w:t>Conclusions :</w:t>
+      </w:r>
+      <w:proofErr w:type="gramEnd"/>
     </w:p>
     <w:sectPr>
       <w:pgSz w:w="12240" w:h="15840"/>
@@ -996,6 +3893,751 @@
       </w:pPr>
       <w:rPr>
         <w:rFonts w:ascii="Symbol" w:hAnsi="Symbol" w:hint="default"/>
+      </w:rPr>
+    </w:lvl>
+  </w:abstractNum>
+  <w:abstractNum w:abstractNumId="9" w15:restartNumberingAfterBreak="0">
+    <w:nsid w:val="15FB76BC"/>
+    <w:multiLevelType w:val="multilevel"/>
+    <w:tmpl w:val="D5D4A07E"/>
+    <w:lvl w:ilvl="0">
+      <w:start w:val="1"/>
+      <w:numFmt w:val="bullet"/>
+      <w:lvlText w:val=""/>
+      <w:lvlJc w:val="left"/>
+      <w:pPr>
+        <w:tabs>
+          <w:tab w:val="num" w:pos="720"/>
+        </w:tabs>
+        <w:ind w:left="720" w:hanging="360"/>
+      </w:pPr>
+      <w:rPr>
+        <w:rFonts w:ascii="Symbol" w:hAnsi="Symbol" w:hint="default"/>
+        <w:sz w:val="20"/>
+      </w:rPr>
+    </w:lvl>
+    <w:lvl w:ilvl="1">
+      <w:start w:val="1"/>
+      <w:numFmt w:val="bullet"/>
+      <w:lvlText w:val="o"/>
+      <w:lvlJc w:val="left"/>
+      <w:pPr>
+        <w:tabs>
+          <w:tab w:val="num" w:pos="1440"/>
+        </w:tabs>
+        <w:ind w:left="1440" w:hanging="360"/>
+      </w:pPr>
+      <w:rPr>
+        <w:rFonts w:ascii="Courier New" w:hAnsi="Courier New" w:hint="default"/>
+        <w:sz w:val="20"/>
+      </w:rPr>
+    </w:lvl>
+    <w:lvl w:ilvl="2" w:tentative="1">
+      <w:start w:val="1"/>
+      <w:numFmt w:val="bullet"/>
+      <w:lvlText w:val=""/>
+      <w:lvlJc w:val="left"/>
+      <w:pPr>
+        <w:tabs>
+          <w:tab w:val="num" w:pos="2160"/>
+        </w:tabs>
+        <w:ind w:left="2160" w:hanging="360"/>
+      </w:pPr>
+      <w:rPr>
+        <w:rFonts w:ascii="Wingdings" w:hAnsi="Wingdings" w:hint="default"/>
+        <w:sz w:val="20"/>
+      </w:rPr>
+    </w:lvl>
+    <w:lvl w:ilvl="3" w:tentative="1">
+      <w:start w:val="1"/>
+      <w:numFmt w:val="bullet"/>
+      <w:lvlText w:val=""/>
+      <w:lvlJc w:val="left"/>
+      <w:pPr>
+        <w:tabs>
+          <w:tab w:val="num" w:pos="2880"/>
+        </w:tabs>
+        <w:ind w:left="2880" w:hanging="360"/>
+      </w:pPr>
+      <w:rPr>
+        <w:rFonts w:ascii="Wingdings" w:hAnsi="Wingdings" w:hint="default"/>
+        <w:sz w:val="20"/>
+      </w:rPr>
+    </w:lvl>
+    <w:lvl w:ilvl="4" w:tentative="1">
+      <w:start w:val="1"/>
+      <w:numFmt w:val="bullet"/>
+      <w:lvlText w:val=""/>
+      <w:lvlJc w:val="left"/>
+      <w:pPr>
+        <w:tabs>
+          <w:tab w:val="num" w:pos="3600"/>
+        </w:tabs>
+        <w:ind w:left="3600" w:hanging="360"/>
+      </w:pPr>
+      <w:rPr>
+        <w:rFonts w:ascii="Wingdings" w:hAnsi="Wingdings" w:hint="default"/>
+        <w:sz w:val="20"/>
+      </w:rPr>
+    </w:lvl>
+    <w:lvl w:ilvl="5" w:tentative="1">
+      <w:start w:val="1"/>
+      <w:numFmt w:val="bullet"/>
+      <w:lvlText w:val=""/>
+      <w:lvlJc w:val="left"/>
+      <w:pPr>
+        <w:tabs>
+          <w:tab w:val="num" w:pos="4320"/>
+        </w:tabs>
+        <w:ind w:left="4320" w:hanging="360"/>
+      </w:pPr>
+      <w:rPr>
+        <w:rFonts w:ascii="Wingdings" w:hAnsi="Wingdings" w:hint="default"/>
+        <w:sz w:val="20"/>
+      </w:rPr>
+    </w:lvl>
+    <w:lvl w:ilvl="6" w:tentative="1">
+      <w:start w:val="1"/>
+      <w:numFmt w:val="bullet"/>
+      <w:lvlText w:val=""/>
+      <w:lvlJc w:val="left"/>
+      <w:pPr>
+        <w:tabs>
+          <w:tab w:val="num" w:pos="5040"/>
+        </w:tabs>
+        <w:ind w:left="5040" w:hanging="360"/>
+      </w:pPr>
+      <w:rPr>
+        <w:rFonts w:ascii="Wingdings" w:hAnsi="Wingdings" w:hint="default"/>
+        <w:sz w:val="20"/>
+      </w:rPr>
+    </w:lvl>
+    <w:lvl w:ilvl="7" w:tentative="1">
+      <w:start w:val="1"/>
+      <w:numFmt w:val="bullet"/>
+      <w:lvlText w:val=""/>
+      <w:lvlJc w:val="left"/>
+      <w:pPr>
+        <w:tabs>
+          <w:tab w:val="num" w:pos="5760"/>
+        </w:tabs>
+        <w:ind w:left="5760" w:hanging="360"/>
+      </w:pPr>
+      <w:rPr>
+        <w:rFonts w:ascii="Wingdings" w:hAnsi="Wingdings" w:hint="default"/>
+        <w:sz w:val="20"/>
+      </w:rPr>
+    </w:lvl>
+    <w:lvl w:ilvl="8" w:tentative="1">
+      <w:start w:val="1"/>
+      <w:numFmt w:val="bullet"/>
+      <w:lvlText w:val=""/>
+      <w:lvlJc w:val="left"/>
+      <w:pPr>
+        <w:tabs>
+          <w:tab w:val="num" w:pos="6480"/>
+        </w:tabs>
+        <w:ind w:left="6480" w:hanging="360"/>
+      </w:pPr>
+      <w:rPr>
+        <w:rFonts w:ascii="Wingdings" w:hAnsi="Wingdings" w:hint="default"/>
+        <w:sz w:val="20"/>
+      </w:rPr>
+    </w:lvl>
+  </w:abstractNum>
+  <w:abstractNum w:abstractNumId="10" w15:restartNumberingAfterBreak="0">
+    <w:nsid w:val="410D6216"/>
+    <w:multiLevelType w:val="multilevel"/>
+    <w:tmpl w:val="58B6C656"/>
+    <w:lvl w:ilvl="0">
+      <w:start w:val="1"/>
+      <w:numFmt w:val="bullet"/>
+      <w:lvlText w:val=""/>
+      <w:lvlJc w:val="left"/>
+      <w:pPr>
+        <w:tabs>
+          <w:tab w:val="num" w:pos="720"/>
+        </w:tabs>
+        <w:ind w:left="720" w:hanging="360"/>
+      </w:pPr>
+      <w:rPr>
+        <w:rFonts w:ascii="Symbol" w:hAnsi="Symbol" w:hint="default"/>
+        <w:sz w:val="20"/>
+      </w:rPr>
+    </w:lvl>
+    <w:lvl w:ilvl="1">
+      <w:start w:val="1"/>
+      <w:numFmt w:val="bullet"/>
+      <w:lvlText w:val="o"/>
+      <w:lvlJc w:val="left"/>
+      <w:pPr>
+        <w:tabs>
+          <w:tab w:val="num" w:pos="1440"/>
+        </w:tabs>
+        <w:ind w:left="1440" w:hanging="360"/>
+      </w:pPr>
+      <w:rPr>
+        <w:rFonts w:ascii="Courier New" w:hAnsi="Courier New" w:hint="default"/>
+        <w:sz w:val="20"/>
+      </w:rPr>
+    </w:lvl>
+    <w:lvl w:ilvl="2" w:tentative="1">
+      <w:start w:val="1"/>
+      <w:numFmt w:val="bullet"/>
+      <w:lvlText w:val=""/>
+      <w:lvlJc w:val="left"/>
+      <w:pPr>
+        <w:tabs>
+          <w:tab w:val="num" w:pos="2160"/>
+        </w:tabs>
+        <w:ind w:left="2160" w:hanging="360"/>
+      </w:pPr>
+      <w:rPr>
+        <w:rFonts w:ascii="Wingdings" w:hAnsi="Wingdings" w:hint="default"/>
+        <w:sz w:val="20"/>
+      </w:rPr>
+    </w:lvl>
+    <w:lvl w:ilvl="3" w:tentative="1">
+      <w:start w:val="1"/>
+      <w:numFmt w:val="bullet"/>
+      <w:lvlText w:val=""/>
+      <w:lvlJc w:val="left"/>
+      <w:pPr>
+        <w:tabs>
+          <w:tab w:val="num" w:pos="2880"/>
+        </w:tabs>
+        <w:ind w:left="2880" w:hanging="360"/>
+      </w:pPr>
+      <w:rPr>
+        <w:rFonts w:ascii="Wingdings" w:hAnsi="Wingdings" w:hint="default"/>
+        <w:sz w:val="20"/>
+      </w:rPr>
+    </w:lvl>
+    <w:lvl w:ilvl="4" w:tentative="1">
+      <w:start w:val="1"/>
+      <w:numFmt w:val="bullet"/>
+      <w:lvlText w:val=""/>
+      <w:lvlJc w:val="left"/>
+      <w:pPr>
+        <w:tabs>
+          <w:tab w:val="num" w:pos="3600"/>
+        </w:tabs>
+        <w:ind w:left="3600" w:hanging="360"/>
+      </w:pPr>
+      <w:rPr>
+        <w:rFonts w:ascii="Wingdings" w:hAnsi="Wingdings" w:hint="default"/>
+        <w:sz w:val="20"/>
+      </w:rPr>
+    </w:lvl>
+    <w:lvl w:ilvl="5" w:tentative="1">
+      <w:start w:val="1"/>
+      <w:numFmt w:val="bullet"/>
+      <w:lvlText w:val=""/>
+      <w:lvlJc w:val="left"/>
+      <w:pPr>
+        <w:tabs>
+          <w:tab w:val="num" w:pos="4320"/>
+        </w:tabs>
+        <w:ind w:left="4320" w:hanging="360"/>
+      </w:pPr>
+      <w:rPr>
+        <w:rFonts w:ascii="Wingdings" w:hAnsi="Wingdings" w:hint="default"/>
+        <w:sz w:val="20"/>
+      </w:rPr>
+    </w:lvl>
+    <w:lvl w:ilvl="6" w:tentative="1">
+      <w:start w:val="1"/>
+      <w:numFmt w:val="bullet"/>
+      <w:lvlText w:val=""/>
+      <w:lvlJc w:val="left"/>
+      <w:pPr>
+        <w:tabs>
+          <w:tab w:val="num" w:pos="5040"/>
+        </w:tabs>
+        <w:ind w:left="5040" w:hanging="360"/>
+      </w:pPr>
+      <w:rPr>
+        <w:rFonts w:ascii="Wingdings" w:hAnsi="Wingdings" w:hint="default"/>
+        <w:sz w:val="20"/>
+      </w:rPr>
+    </w:lvl>
+    <w:lvl w:ilvl="7" w:tentative="1">
+      <w:start w:val="1"/>
+      <w:numFmt w:val="bullet"/>
+      <w:lvlText w:val=""/>
+      <w:lvlJc w:val="left"/>
+      <w:pPr>
+        <w:tabs>
+          <w:tab w:val="num" w:pos="5760"/>
+        </w:tabs>
+        <w:ind w:left="5760" w:hanging="360"/>
+      </w:pPr>
+      <w:rPr>
+        <w:rFonts w:ascii="Wingdings" w:hAnsi="Wingdings" w:hint="default"/>
+        <w:sz w:val="20"/>
+      </w:rPr>
+    </w:lvl>
+    <w:lvl w:ilvl="8" w:tentative="1">
+      <w:start w:val="1"/>
+      <w:numFmt w:val="bullet"/>
+      <w:lvlText w:val=""/>
+      <w:lvlJc w:val="left"/>
+      <w:pPr>
+        <w:tabs>
+          <w:tab w:val="num" w:pos="6480"/>
+        </w:tabs>
+        <w:ind w:left="6480" w:hanging="360"/>
+      </w:pPr>
+      <w:rPr>
+        <w:rFonts w:ascii="Wingdings" w:hAnsi="Wingdings" w:hint="default"/>
+        <w:sz w:val="20"/>
+      </w:rPr>
+    </w:lvl>
+  </w:abstractNum>
+  <w:abstractNum w:abstractNumId="11" w15:restartNumberingAfterBreak="0">
+    <w:nsid w:val="52997039"/>
+    <w:multiLevelType w:val="multilevel"/>
+    <w:tmpl w:val="02C80464"/>
+    <w:lvl w:ilvl="0">
+      <w:start w:val="1"/>
+      <w:numFmt w:val="bullet"/>
+      <w:lvlText w:val=""/>
+      <w:lvlJc w:val="left"/>
+      <w:pPr>
+        <w:tabs>
+          <w:tab w:val="num" w:pos="720"/>
+        </w:tabs>
+        <w:ind w:left="720" w:hanging="360"/>
+      </w:pPr>
+      <w:rPr>
+        <w:rFonts w:ascii="Symbol" w:hAnsi="Symbol" w:hint="default"/>
+        <w:sz w:val="20"/>
+      </w:rPr>
+    </w:lvl>
+    <w:lvl w:ilvl="1">
+      <w:start w:val="1"/>
+      <w:numFmt w:val="bullet"/>
+      <w:lvlText w:val="o"/>
+      <w:lvlJc w:val="left"/>
+      <w:pPr>
+        <w:tabs>
+          <w:tab w:val="num" w:pos="1440"/>
+        </w:tabs>
+        <w:ind w:left="1440" w:hanging="360"/>
+      </w:pPr>
+      <w:rPr>
+        <w:rFonts w:ascii="Courier New" w:hAnsi="Courier New" w:hint="default"/>
+        <w:sz w:val="20"/>
+      </w:rPr>
+    </w:lvl>
+    <w:lvl w:ilvl="2" w:tentative="1">
+      <w:start w:val="1"/>
+      <w:numFmt w:val="bullet"/>
+      <w:lvlText w:val=""/>
+      <w:lvlJc w:val="left"/>
+      <w:pPr>
+        <w:tabs>
+          <w:tab w:val="num" w:pos="2160"/>
+        </w:tabs>
+        <w:ind w:left="2160" w:hanging="360"/>
+      </w:pPr>
+      <w:rPr>
+        <w:rFonts w:ascii="Wingdings" w:hAnsi="Wingdings" w:hint="default"/>
+        <w:sz w:val="20"/>
+      </w:rPr>
+    </w:lvl>
+    <w:lvl w:ilvl="3" w:tentative="1">
+      <w:start w:val="1"/>
+      <w:numFmt w:val="bullet"/>
+      <w:lvlText w:val=""/>
+      <w:lvlJc w:val="left"/>
+      <w:pPr>
+        <w:tabs>
+          <w:tab w:val="num" w:pos="2880"/>
+        </w:tabs>
+        <w:ind w:left="2880" w:hanging="360"/>
+      </w:pPr>
+      <w:rPr>
+        <w:rFonts w:ascii="Wingdings" w:hAnsi="Wingdings" w:hint="default"/>
+        <w:sz w:val="20"/>
+      </w:rPr>
+    </w:lvl>
+    <w:lvl w:ilvl="4" w:tentative="1">
+      <w:start w:val="1"/>
+      <w:numFmt w:val="bullet"/>
+      <w:lvlText w:val=""/>
+      <w:lvlJc w:val="left"/>
+      <w:pPr>
+        <w:tabs>
+          <w:tab w:val="num" w:pos="3600"/>
+        </w:tabs>
+        <w:ind w:left="3600" w:hanging="360"/>
+      </w:pPr>
+      <w:rPr>
+        <w:rFonts w:ascii="Wingdings" w:hAnsi="Wingdings" w:hint="default"/>
+        <w:sz w:val="20"/>
+      </w:rPr>
+    </w:lvl>
+    <w:lvl w:ilvl="5" w:tentative="1">
+      <w:start w:val="1"/>
+      <w:numFmt w:val="bullet"/>
+      <w:lvlText w:val=""/>
+      <w:lvlJc w:val="left"/>
+      <w:pPr>
+        <w:tabs>
+          <w:tab w:val="num" w:pos="4320"/>
+        </w:tabs>
+        <w:ind w:left="4320" w:hanging="360"/>
+      </w:pPr>
+      <w:rPr>
+        <w:rFonts w:ascii="Wingdings" w:hAnsi="Wingdings" w:hint="default"/>
+        <w:sz w:val="20"/>
+      </w:rPr>
+    </w:lvl>
+    <w:lvl w:ilvl="6" w:tentative="1">
+      <w:start w:val="1"/>
+      <w:numFmt w:val="bullet"/>
+      <w:lvlText w:val=""/>
+      <w:lvlJc w:val="left"/>
+      <w:pPr>
+        <w:tabs>
+          <w:tab w:val="num" w:pos="5040"/>
+        </w:tabs>
+        <w:ind w:left="5040" w:hanging="360"/>
+      </w:pPr>
+      <w:rPr>
+        <w:rFonts w:ascii="Wingdings" w:hAnsi="Wingdings" w:hint="default"/>
+        <w:sz w:val="20"/>
+      </w:rPr>
+    </w:lvl>
+    <w:lvl w:ilvl="7" w:tentative="1">
+      <w:start w:val="1"/>
+      <w:numFmt w:val="bullet"/>
+      <w:lvlText w:val=""/>
+      <w:lvlJc w:val="left"/>
+      <w:pPr>
+        <w:tabs>
+          <w:tab w:val="num" w:pos="5760"/>
+        </w:tabs>
+        <w:ind w:left="5760" w:hanging="360"/>
+      </w:pPr>
+      <w:rPr>
+        <w:rFonts w:ascii="Wingdings" w:hAnsi="Wingdings" w:hint="default"/>
+        <w:sz w:val="20"/>
+      </w:rPr>
+    </w:lvl>
+    <w:lvl w:ilvl="8" w:tentative="1">
+      <w:start w:val="1"/>
+      <w:numFmt w:val="bullet"/>
+      <w:lvlText w:val=""/>
+      <w:lvlJc w:val="left"/>
+      <w:pPr>
+        <w:tabs>
+          <w:tab w:val="num" w:pos="6480"/>
+        </w:tabs>
+        <w:ind w:left="6480" w:hanging="360"/>
+      </w:pPr>
+      <w:rPr>
+        <w:rFonts w:ascii="Wingdings" w:hAnsi="Wingdings" w:hint="default"/>
+        <w:sz w:val="20"/>
+      </w:rPr>
+    </w:lvl>
+  </w:abstractNum>
+  <w:abstractNum w:abstractNumId="12" w15:restartNumberingAfterBreak="0">
+    <w:nsid w:val="69C7526D"/>
+    <w:multiLevelType w:val="multilevel"/>
+    <w:tmpl w:val="D2C699E0"/>
+    <w:lvl w:ilvl="0">
+      <w:start w:val="1"/>
+      <w:numFmt w:val="bullet"/>
+      <w:lvlText w:val=""/>
+      <w:lvlJc w:val="left"/>
+      <w:pPr>
+        <w:tabs>
+          <w:tab w:val="num" w:pos="720"/>
+        </w:tabs>
+        <w:ind w:left="720" w:hanging="360"/>
+      </w:pPr>
+      <w:rPr>
+        <w:rFonts w:ascii="Symbol" w:hAnsi="Symbol" w:hint="default"/>
+        <w:sz w:val="20"/>
+      </w:rPr>
+    </w:lvl>
+    <w:lvl w:ilvl="1">
+      <w:start w:val="1"/>
+      <w:numFmt w:val="bullet"/>
+      <w:lvlText w:val="o"/>
+      <w:lvlJc w:val="left"/>
+      <w:pPr>
+        <w:tabs>
+          <w:tab w:val="num" w:pos="1440"/>
+        </w:tabs>
+        <w:ind w:left="1440" w:hanging="360"/>
+      </w:pPr>
+      <w:rPr>
+        <w:rFonts w:ascii="Courier New" w:hAnsi="Courier New" w:hint="default"/>
+        <w:sz w:val="20"/>
+      </w:rPr>
+    </w:lvl>
+    <w:lvl w:ilvl="2" w:tentative="1">
+      <w:start w:val="1"/>
+      <w:numFmt w:val="bullet"/>
+      <w:lvlText w:val=""/>
+      <w:lvlJc w:val="left"/>
+      <w:pPr>
+        <w:tabs>
+          <w:tab w:val="num" w:pos="2160"/>
+        </w:tabs>
+        <w:ind w:left="2160" w:hanging="360"/>
+      </w:pPr>
+      <w:rPr>
+        <w:rFonts w:ascii="Wingdings" w:hAnsi="Wingdings" w:hint="default"/>
+        <w:sz w:val="20"/>
+      </w:rPr>
+    </w:lvl>
+    <w:lvl w:ilvl="3" w:tentative="1">
+      <w:start w:val="1"/>
+      <w:numFmt w:val="bullet"/>
+      <w:lvlText w:val=""/>
+      <w:lvlJc w:val="left"/>
+      <w:pPr>
+        <w:tabs>
+          <w:tab w:val="num" w:pos="2880"/>
+        </w:tabs>
+        <w:ind w:left="2880" w:hanging="360"/>
+      </w:pPr>
+      <w:rPr>
+        <w:rFonts w:ascii="Wingdings" w:hAnsi="Wingdings" w:hint="default"/>
+        <w:sz w:val="20"/>
+      </w:rPr>
+    </w:lvl>
+    <w:lvl w:ilvl="4" w:tentative="1">
+      <w:start w:val="1"/>
+      <w:numFmt w:val="bullet"/>
+      <w:lvlText w:val=""/>
+      <w:lvlJc w:val="left"/>
+      <w:pPr>
+        <w:tabs>
+          <w:tab w:val="num" w:pos="3600"/>
+        </w:tabs>
+        <w:ind w:left="3600" w:hanging="360"/>
+      </w:pPr>
+      <w:rPr>
+        <w:rFonts w:ascii="Wingdings" w:hAnsi="Wingdings" w:hint="default"/>
+        <w:sz w:val="20"/>
+      </w:rPr>
+    </w:lvl>
+    <w:lvl w:ilvl="5" w:tentative="1">
+      <w:start w:val="1"/>
+      <w:numFmt w:val="bullet"/>
+      <w:lvlText w:val=""/>
+      <w:lvlJc w:val="left"/>
+      <w:pPr>
+        <w:tabs>
+          <w:tab w:val="num" w:pos="4320"/>
+        </w:tabs>
+        <w:ind w:left="4320" w:hanging="360"/>
+      </w:pPr>
+      <w:rPr>
+        <w:rFonts w:ascii="Wingdings" w:hAnsi="Wingdings" w:hint="default"/>
+        <w:sz w:val="20"/>
+      </w:rPr>
+    </w:lvl>
+    <w:lvl w:ilvl="6" w:tentative="1">
+      <w:start w:val="1"/>
+      <w:numFmt w:val="bullet"/>
+      <w:lvlText w:val=""/>
+      <w:lvlJc w:val="left"/>
+      <w:pPr>
+        <w:tabs>
+          <w:tab w:val="num" w:pos="5040"/>
+        </w:tabs>
+        <w:ind w:left="5040" w:hanging="360"/>
+      </w:pPr>
+      <w:rPr>
+        <w:rFonts w:ascii="Wingdings" w:hAnsi="Wingdings" w:hint="default"/>
+        <w:sz w:val="20"/>
+      </w:rPr>
+    </w:lvl>
+    <w:lvl w:ilvl="7" w:tentative="1">
+      <w:start w:val="1"/>
+      <w:numFmt w:val="bullet"/>
+      <w:lvlText w:val=""/>
+      <w:lvlJc w:val="left"/>
+      <w:pPr>
+        <w:tabs>
+          <w:tab w:val="num" w:pos="5760"/>
+        </w:tabs>
+        <w:ind w:left="5760" w:hanging="360"/>
+      </w:pPr>
+      <w:rPr>
+        <w:rFonts w:ascii="Wingdings" w:hAnsi="Wingdings" w:hint="default"/>
+        <w:sz w:val="20"/>
+      </w:rPr>
+    </w:lvl>
+    <w:lvl w:ilvl="8" w:tentative="1">
+      <w:start w:val="1"/>
+      <w:numFmt w:val="bullet"/>
+      <w:lvlText w:val=""/>
+      <w:lvlJc w:val="left"/>
+      <w:pPr>
+        <w:tabs>
+          <w:tab w:val="num" w:pos="6480"/>
+        </w:tabs>
+        <w:ind w:left="6480" w:hanging="360"/>
+      </w:pPr>
+      <w:rPr>
+        <w:rFonts w:ascii="Wingdings" w:hAnsi="Wingdings" w:hint="default"/>
+        <w:sz w:val="20"/>
+      </w:rPr>
+    </w:lvl>
+  </w:abstractNum>
+  <w:abstractNum w:abstractNumId="13" w15:restartNumberingAfterBreak="0">
+    <w:nsid w:val="6DA0589A"/>
+    <w:multiLevelType w:val="multilevel"/>
+    <w:tmpl w:val="A10E45B6"/>
+    <w:lvl w:ilvl="0">
+      <w:start w:val="1"/>
+      <w:numFmt w:val="bullet"/>
+      <w:lvlText w:val=""/>
+      <w:lvlJc w:val="left"/>
+      <w:pPr>
+        <w:tabs>
+          <w:tab w:val="num" w:pos="720"/>
+        </w:tabs>
+        <w:ind w:left="720" w:hanging="360"/>
+      </w:pPr>
+      <w:rPr>
+        <w:rFonts w:ascii="Symbol" w:hAnsi="Symbol" w:hint="default"/>
+        <w:sz w:val="20"/>
+      </w:rPr>
+    </w:lvl>
+    <w:lvl w:ilvl="1">
+      <w:start w:val="1"/>
+      <w:numFmt w:val="bullet"/>
+      <w:lvlText w:val="o"/>
+      <w:lvlJc w:val="left"/>
+      <w:pPr>
+        <w:tabs>
+          <w:tab w:val="num" w:pos="1440"/>
+        </w:tabs>
+        <w:ind w:left="1440" w:hanging="360"/>
+      </w:pPr>
+      <w:rPr>
+        <w:rFonts w:ascii="Courier New" w:hAnsi="Courier New" w:hint="default"/>
+        <w:sz w:val="20"/>
+      </w:rPr>
+    </w:lvl>
+    <w:lvl w:ilvl="2" w:tentative="1">
+      <w:start w:val="1"/>
+      <w:numFmt w:val="bullet"/>
+      <w:lvlText w:val=""/>
+      <w:lvlJc w:val="left"/>
+      <w:pPr>
+        <w:tabs>
+          <w:tab w:val="num" w:pos="2160"/>
+        </w:tabs>
+        <w:ind w:left="2160" w:hanging="360"/>
+      </w:pPr>
+      <w:rPr>
+        <w:rFonts w:ascii="Wingdings" w:hAnsi="Wingdings" w:hint="default"/>
+        <w:sz w:val="20"/>
+      </w:rPr>
+    </w:lvl>
+    <w:lvl w:ilvl="3" w:tentative="1">
+      <w:start w:val="1"/>
+      <w:numFmt w:val="bullet"/>
+      <w:lvlText w:val=""/>
+      <w:lvlJc w:val="left"/>
+      <w:pPr>
+        <w:tabs>
+          <w:tab w:val="num" w:pos="2880"/>
+        </w:tabs>
+        <w:ind w:left="2880" w:hanging="360"/>
+      </w:pPr>
+      <w:rPr>
+        <w:rFonts w:ascii="Wingdings" w:hAnsi="Wingdings" w:hint="default"/>
+        <w:sz w:val="20"/>
+      </w:rPr>
+    </w:lvl>
+    <w:lvl w:ilvl="4" w:tentative="1">
+      <w:start w:val="1"/>
+      <w:numFmt w:val="bullet"/>
+      <w:lvlText w:val=""/>
+      <w:lvlJc w:val="left"/>
+      <w:pPr>
+        <w:tabs>
+          <w:tab w:val="num" w:pos="3600"/>
+        </w:tabs>
+        <w:ind w:left="3600" w:hanging="360"/>
+      </w:pPr>
+      <w:rPr>
+        <w:rFonts w:ascii="Wingdings" w:hAnsi="Wingdings" w:hint="default"/>
+        <w:sz w:val="20"/>
+      </w:rPr>
+    </w:lvl>
+    <w:lvl w:ilvl="5" w:tentative="1">
+      <w:start w:val="1"/>
+      <w:numFmt w:val="bullet"/>
+      <w:lvlText w:val=""/>
+      <w:lvlJc w:val="left"/>
+      <w:pPr>
+        <w:tabs>
+          <w:tab w:val="num" w:pos="4320"/>
+        </w:tabs>
+        <w:ind w:left="4320" w:hanging="360"/>
+      </w:pPr>
+      <w:rPr>
+        <w:rFonts w:ascii="Wingdings" w:hAnsi="Wingdings" w:hint="default"/>
+        <w:sz w:val="20"/>
+      </w:rPr>
+    </w:lvl>
+    <w:lvl w:ilvl="6" w:tentative="1">
+      <w:start w:val="1"/>
+      <w:numFmt w:val="bullet"/>
+      <w:lvlText w:val=""/>
+      <w:lvlJc w:val="left"/>
+      <w:pPr>
+        <w:tabs>
+          <w:tab w:val="num" w:pos="5040"/>
+        </w:tabs>
+        <w:ind w:left="5040" w:hanging="360"/>
+      </w:pPr>
+      <w:rPr>
+        <w:rFonts w:ascii="Wingdings" w:hAnsi="Wingdings" w:hint="default"/>
+        <w:sz w:val="20"/>
+      </w:rPr>
+    </w:lvl>
+    <w:lvl w:ilvl="7" w:tentative="1">
+      <w:start w:val="1"/>
+      <w:numFmt w:val="bullet"/>
+      <w:lvlText w:val=""/>
+      <w:lvlJc w:val="left"/>
+      <w:pPr>
+        <w:tabs>
+          <w:tab w:val="num" w:pos="5760"/>
+        </w:tabs>
+        <w:ind w:left="5760" w:hanging="360"/>
+      </w:pPr>
+      <w:rPr>
+        <w:rFonts w:ascii="Wingdings" w:hAnsi="Wingdings" w:hint="default"/>
+        <w:sz w:val="20"/>
+      </w:rPr>
+    </w:lvl>
+    <w:lvl w:ilvl="8" w:tentative="1">
+      <w:start w:val="1"/>
+      <w:numFmt w:val="bullet"/>
+      <w:lvlText w:val=""/>
+      <w:lvlJc w:val="left"/>
+      <w:pPr>
+        <w:tabs>
+          <w:tab w:val="num" w:pos="6480"/>
+        </w:tabs>
+        <w:ind w:left="6480" w:hanging="360"/>
+      </w:pPr>
+      <w:rPr>
+        <w:rFonts w:ascii="Wingdings" w:hAnsi="Wingdings" w:hint="default"/>
+        <w:sz w:val="20"/>
       </w:rPr>
     </w:lvl>
   </w:abstractNum>
@@ -1025,6 +4667,21 @@
   </w:num>
   <w:num w:numId="9" w16cid:durableId="401804459">
     <w:abstractNumId w:val="0"/>
+  </w:num>
+  <w:num w:numId="10" w16cid:durableId="1890457429">
+    <w:abstractNumId w:val="13"/>
+  </w:num>
+  <w:num w:numId="11" w16cid:durableId="1958439860">
+    <w:abstractNumId w:val="11"/>
+  </w:num>
+  <w:num w:numId="12" w16cid:durableId="1166937672">
+    <w:abstractNumId w:val="12"/>
+  </w:num>
+  <w:num w:numId="13" w16cid:durableId="1160148170">
+    <w:abstractNumId w:val="9"/>
+  </w:num>
+  <w:num w:numId="14" w16cid:durableId="740180067">
+    <w:abstractNumId w:val="10"/>
   </w:num>
 </w:numbering>
 </file>
@@ -1632,7 +5289,6 @@
   <w:style w:type="character" w:default="1" w:styleId="Policepardfaut">
     <w:name w:val="Default Paragraph Font"/>
     <w:uiPriority w:val="1"/>
-    <w:semiHidden/>
     <w:unhideWhenUsed/>
   </w:style>
   <w:style w:type="table" w:default="1" w:styleId="TableauNormal">

</xml_diff>